<commit_message>
Chd filehandler to StorageHandler
- also report written
</commit_message>
<xml_diff>
--- a/laborationsrapport-4-report.docx
+++ b/laborationsrapport-4-report.docx
@@ -600,8 +600,6 @@
         </w:rPr>
         <w:t>9</w:t>
       </w:r>
-      <w:bookmarkStart w:id="0" w:name="_GoBack"/>
-      <w:bookmarkEnd w:id="0"/>
     </w:p>
     <w:p>
       <w:pPr>
@@ -716,7 +714,7 @@
         <w:rPr>
           <w:noProof/>
         </w:rPr>
-        <w:instrText xml:space="preserve"> PAGEREF _Toc536479418 \h </w:instrText>
+        <w:instrText xml:space="preserve"> PAGEREF _Toc536734920 \h </w:instrText>
       </w:r>
       <w:r>
         <w:rPr>
@@ -779,7 +777,7 @@
         <w:rPr>
           <w:noProof/>
         </w:rPr>
-        <w:instrText xml:space="preserve"> PAGEREF _Toc536479419 \h </w:instrText>
+        <w:instrText xml:space="preserve"> PAGEREF _Toc536734921 \h </w:instrText>
       </w:r>
       <w:r>
         <w:rPr>
@@ -842,7 +840,7 @@
         <w:rPr>
           <w:noProof/>
         </w:rPr>
-        <w:instrText xml:space="preserve"> PAGEREF _Toc536479420 \h </w:instrText>
+        <w:instrText xml:space="preserve"> PAGEREF _Toc536734922 \h </w:instrText>
       </w:r>
       <w:r>
         <w:rPr>
@@ -905,7 +903,7 @@
         <w:rPr>
           <w:noProof/>
         </w:rPr>
-        <w:instrText xml:space="preserve"> PAGEREF _Toc536479421 \h </w:instrText>
+        <w:instrText xml:space="preserve"> PAGEREF _Toc536734923 \h </w:instrText>
       </w:r>
       <w:r>
         <w:rPr>
@@ -933,7 +931,7 @@
     </w:p>
     <w:p>
       <w:pPr>
-        <w:pStyle w:val="TOC1"/>
+        <w:pStyle w:val="TOC2"/>
         <w:tabs>
           <w:tab w:val="right" w:pos="9622"/>
         </w:tabs>
@@ -950,7 +948,7 @@
         <w:rPr>
           <w:noProof/>
         </w:rPr>
-        <w:t>Referenser</w:t>
+        <w:t>StorageHandler</w:t>
       </w:r>
       <w:r>
         <w:rPr>
@@ -968,7 +966,7 @@
         <w:rPr>
           <w:noProof/>
         </w:rPr>
-        <w:instrText xml:space="preserve"> PAGEREF _Toc536479422 \h </w:instrText>
+        <w:instrText xml:space="preserve"> PAGEREF _Toc536734924 \h </w:instrText>
       </w:r>
       <w:r>
         <w:rPr>
@@ -985,7 +983,196 @@
         <w:rPr>
           <w:noProof/>
         </w:rPr>
-        <w:t>7</w:t>
+        <w:t>2</w:t>
+      </w:r>
+      <w:r>
+        <w:rPr>
+          <w:noProof/>
+        </w:rPr>
+        <w:fldChar w:fldCharType="end"/>
+      </w:r>
+    </w:p>
+    <w:p>
+      <w:pPr>
+        <w:pStyle w:val="TOC2"/>
+        <w:tabs>
+          <w:tab w:val="right" w:pos="9622"/>
+        </w:tabs>
+        <w:rPr>
+          <w:rFonts w:asciiTheme="minorHAnsi" w:eastAsiaTheme="minorEastAsia" w:hAnsiTheme="minorHAnsi" w:cstheme="minorBidi"/>
+          <w:noProof/>
+          <w:color w:val="auto"/>
+          <w:sz w:val="22"/>
+          <w:szCs w:val="22"/>
+          <w:lang w:eastAsia="sv-SE"/>
+        </w:rPr>
+      </w:pPr>
+      <w:r>
+        <w:rPr>
+          <w:noProof/>
+        </w:rPr>
+        <w:t>TransactionHistoryDialog</w:t>
+      </w:r>
+      <w:r>
+        <w:rPr>
+          <w:noProof/>
+        </w:rPr>
+        <w:tab/>
+      </w:r>
+      <w:r>
+        <w:rPr>
+          <w:noProof/>
+        </w:rPr>
+        <w:fldChar w:fldCharType="begin"/>
+      </w:r>
+      <w:r>
+        <w:rPr>
+          <w:noProof/>
+        </w:rPr>
+        <w:instrText xml:space="preserve"> PAGEREF _Toc536734925 \h </w:instrText>
+      </w:r>
+      <w:r>
+        <w:rPr>
+          <w:noProof/>
+        </w:rPr>
+      </w:r>
+      <w:r>
+        <w:rPr>
+          <w:noProof/>
+        </w:rPr>
+        <w:fldChar w:fldCharType="separate"/>
+      </w:r>
+      <w:r>
+        <w:rPr>
+          <w:noProof/>
+        </w:rPr>
+        <w:t>3</w:t>
+      </w:r>
+      <w:r>
+        <w:rPr>
+          <w:noProof/>
+        </w:rPr>
+        <w:fldChar w:fldCharType="end"/>
+      </w:r>
+    </w:p>
+    <w:p>
+      <w:pPr>
+        <w:pStyle w:val="TOC2"/>
+        <w:tabs>
+          <w:tab w:val="right" w:pos="9622"/>
+        </w:tabs>
+        <w:rPr>
+          <w:rFonts w:asciiTheme="minorHAnsi" w:eastAsiaTheme="minorEastAsia" w:hAnsiTheme="minorHAnsi" w:cstheme="minorBidi"/>
+          <w:noProof/>
+          <w:color w:val="auto"/>
+          <w:sz w:val="22"/>
+          <w:szCs w:val="22"/>
+          <w:lang w:eastAsia="sv-SE"/>
+        </w:rPr>
+      </w:pPr>
+      <w:r>
+        <w:rPr>
+          <w:noProof/>
+        </w:rPr>
+        <w:t>OverviewWin:</w:t>
+      </w:r>
+      <w:r>
+        <w:rPr>
+          <w:noProof/>
+        </w:rPr>
+        <w:tab/>
+      </w:r>
+      <w:r>
+        <w:rPr>
+          <w:noProof/>
+        </w:rPr>
+        <w:fldChar w:fldCharType="begin"/>
+      </w:r>
+      <w:r>
+        <w:rPr>
+          <w:noProof/>
+        </w:rPr>
+        <w:instrText xml:space="preserve"> PAGEREF _Toc536734926 \h </w:instrText>
+      </w:r>
+      <w:r>
+        <w:rPr>
+          <w:noProof/>
+        </w:rPr>
+      </w:r>
+      <w:r>
+        <w:rPr>
+          <w:noProof/>
+        </w:rPr>
+        <w:fldChar w:fldCharType="separate"/>
+      </w:r>
+      <w:r>
+        <w:rPr>
+          <w:noProof/>
+        </w:rPr>
+        <w:t>3</w:t>
+      </w:r>
+      <w:r>
+        <w:rPr>
+          <w:noProof/>
+        </w:rPr>
+        <w:fldChar w:fldCharType="end"/>
+      </w:r>
+    </w:p>
+    <w:p>
+      <w:pPr>
+        <w:pStyle w:val="TOC2"/>
+        <w:tabs>
+          <w:tab w:val="right" w:pos="9622"/>
+        </w:tabs>
+        <w:rPr>
+          <w:rFonts w:asciiTheme="minorHAnsi" w:eastAsiaTheme="minorEastAsia" w:hAnsiTheme="minorHAnsi" w:cstheme="minorBidi"/>
+          <w:noProof/>
+          <w:color w:val="auto"/>
+          <w:sz w:val="22"/>
+          <w:szCs w:val="22"/>
+          <w:lang w:eastAsia="sv-SE"/>
+        </w:rPr>
+      </w:pPr>
+      <w:r>
+        <w:rPr>
+          <w:noProof/>
+        </w:rPr>
+        <w:t>TransactionDialog</w:t>
+      </w:r>
+      <w:r>
+        <w:rPr>
+          <w:noProof/>
+        </w:rPr>
+        <w:tab/>
+      </w:r>
+      <w:r>
+        <w:rPr>
+          <w:noProof/>
+        </w:rPr>
+        <w:fldChar w:fldCharType="begin"/>
+      </w:r>
+      <w:r>
+        <w:rPr>
+          <w:noProof/>
+        </w:rPr>
+        <w:instrText xml:space="preserve"> PAGEREF _Toc536734927 \h </w:instrText>
+      </w:r>
+      <w:r>
+        <w:rPr>
+          <w:noProof/>
+        </w:rPr>
+      </w:r>
+      <w:r>
+        <w:rPr>
+          <w:noProof/>
+        </w:rPr>
+        <w:fldChar w:fldCharType="separate"/>
+      </w:r>
+      <w:r>
+        <w:rPr>
+          <w:noProof/>
+        </w:rPr>
+        <w:t>4</w:t>
       </w:r>
       <w:r>
         <w:rPr>
@@ -1043,18 +1230,20 @@
           <w:cols w:space="720"/>
         </w:sectPr>
       </w:pPr>
+      <w:bookmarkStart w:id="2" w:name="_GoBack"/>
+      <w:bookmarkEnd w:id="2"/>
     </w:p>
     <w:p>
       <w:pPr>
         <w:pStyle w:val="Heading1"/>
       </w:pPr>
-      <w:bookmarkStart w:id="3" w:name="_Toc536479418"/>
-      <w:bookmarkStart w:id="4" w:name="content"/>
+      <w:bookmarkStart w:id="3" w:name="content"/>
+      <w:bookmarkStart w:id="4" w:name="_Toc536734920"/>
       <w:r>
         <w:lastRenderedPageBreak/>
         <w:t>Inledning</w:t>
       </w:r>
-      <w:bookmarkEnd w:id="3"/>
+      <w:bookmarkEnd w:id="4"/>
     </w:p>
     <w:p>
       <w:pPr>
@@ -1094,70 +1283,42 @@
           <w:sz w:val="24"/>
           <w:szCs w:val="24"/>
         </w:rPr>
-        <w:t>skapa ett grafiskt användargränssnitt</w:t>
+        <w:t xml:space="preserve">vidareutveckla bankkontosystemet från inlämningsuppgift 3. Bankkontosystemet ska </w:t>
       </w:r>
       <w:r>
         <w:rPr>
           <w:sz w:val="24"/>
           <w:szCs w:val="24"/>
         </w:rPr>
-        <w:t xml:space="preserve"> </w:t>
+        <w:t xml:space="preserve">nu stödja </w:t>
       </w:r>
       <w:r>
         <w:rPr>
           <w:sz w:val="24"/>
           <w:szCs w:val="24"/>
         </w:rPr>
-        <w:t xml:space="preserve">(GUI) som använder </w:t>
+        <w:t xml:space="preserve">filhantering </w:t>
       </w:r>
       <w:r>
         <w:rPr>
           <w:sz w:val="24"/>
           <w:szCs w:val="24"/>
         </w:rPr>
-        <w:t xml:space="preserve">min tidigare </w:t>
+        <w:t xml:space="preserve">och </w:t>
       </w:r>
       <w:r>
         <w:rPr>
           <w:sz w:val="24"/>
           <w:szCs w:val="24"/>
         </w:rPr>
-        <w:t xml:space="preserve">logikklass med </w:t>
+        <w:t>lämplig felhantering</w:t>
       </w:r>
       <w:r>
         <w:rPr>
           <w:sz w:val="24"/>
           <w:szCs w:val="24"/>
         </w:rPr>
-        <w:t xml:space="preserve">all </w:t>
-      </w:r>
-      <w:r>
-        <w:rPr>
-          <w:sz w:val="24"/>
-          <w:szCs w:val="24"/>
-        </w:rPr>
-        <w:t xml:space="preserve">funktionalitet </w:t>
-      </w:r>
-      <w:r>
-        <w:rPr>
-          <w:sz w:val="24"/>
-          <w:szCs w:val="24"/>
-        </w:rPr>
-        <w:t>implementerad</w:t>
-      </w:r>
-      <w:r>
-        <w:rPr>
-          <w:sz w:val="24"/>
-          <w:szCs w:val="24"/>
-        </w:rPr>
-        <w:t xml:space="preserve"> i </w:t>
-      </w:r>
-      <w:r>
-        <w:rPr>
-          <w:sz w:val="24"/>
-          <w:szCs w:val="24"/>
-        </w:rPr>
-        <w:t>samband med inlämningsuppgift 2</w:t>
+        <w:t xml:space="preserve"> skall implementeras</w:t>
       </w:r>
       <w:r>
         <w:rPr>
@@ -1205,7 +1366,7 @@
       <w:pPr>
         <w:pStyle w:val="Heading1"/>
       </w:pPr>
-      <w:bookmarkStart w:id="5" w:name="_Toc536479419"/>
+      <w:bookmarkStart w:id="5" w:name="_Toc536734921"/>
       <w:r>
         <w:t>Genomförande</w:t>
       </w:r>
@@ -1225,7 +1386,25 @@
         <w:t xml:space="preserve">den integrerade utvecklingsmiljön Eclipse. </w:t>
       </w:r>
       <w:r>
-        <w:t>Eclipse är väldigt kraftfullt som förenklar skapandet av paket och klasser, upprätthålla och bevara relationerna, felsökning m.m</w:t>
+        <w:t xml:space="preserve">Eclipse är väldigt kraftfullt </w:t>
+      </w:r>
+      <w:r>
+        <w:t xml:space="preserve">och </w:t>
+      </w:r>
+      <w:r>
+        <w:t>förenklar skapandet av paket och klasser, upprätthåll</w:t>
+      </w:r>
+      <w:r>
+        <w:t>er</w:t>
+      </w:r>
+      <w:r>
+        <w:t xml:space="preserve"> och bevara relationer, felsök</w:t>
+      </w:r>
+      <w:r>
+        <w:t>er</w:t>
+      </w:r>
+      <w:r>
+        <w:t xml:space="preserve"> m.m</w:t>
       </w:r>
       <w:r>
         <w:t xml:space="preserve">. Eclipse har också fiffiga funktioner </w:t>
@@ -1252,7 +1431,13 @@
         <w:t xml:space="preserve">a funktioner var nyttiga nu när man skulle börja använda massor med nya </w:t>
       </w:r>
       <w:r>
-        <w:t xml:space="preserve">paket och klasser man i vanliga fall inte är så bekant med. </w:t>
+        <w:t xml:space="preserve">paket och klasser </w:t>
+      </w:r>
+      <w:r>
+        <w:t>relaterade till filhanteringen</w:t>
+      </w:r>
+      <w:r>
+        <w:t xml:space="preserve">. </w:t>
       </w:r>
     </w:p>
     <w:p>
@@ -1275,10 +1460,10 @@
         <w:t>kopiera över klasserna från inl</w:t>
       </w:r>
       <w:r>
-        <w:t>ämningsuppgift 2</w:t>
-      </w:r>
-      <w:r>
-        <w:t xml:space="preserve"> </w:t>
+        <w:t xml:space="preserve">ämningsuppgift </w:t>
+      </w:r>
+      <w:r>
+        <w:t xml:space="preserve">3 </w:t>
       </w:r>
       <w:r>
         <w:t>till detta nya projekt</w:t>
@@ -1287,13 +1472,16 @@
         <w:t xml:space="preserve">. Under utvecklingen så såg jag till att först </w:t>
       </w:r>
       <w:r>
-        <w:t xml:space="preserve">ha en klar bild på hur jag vill </w:t>
-      </w:r>
-      <w:r>
-        <w:t>att GUI:t skulle vara uppbyggt och strukturerat för att sedan labba med olika layout managers och förstå hur de fungerar för att enklare använda mig utav dessa. Jag satt även med papper och penna för att rita upp rutsystem som kunde vara till hjälp vid användandet av dessa layout managers.</w:t>
-      </w:r>
-      <w:r>
-        <w:t xml:space="preserve"> Sedan utvecklades dessa GUI och kopplades till respektive logik iterativt.</w:t>
+        <w:t xml:space="preserve">implementera filhanteringen </w:t>
+      </w:r>
+      <w:r>
+        <w:t>i metoder i Banklogic för att testa om de</w:t>
+      </w:r>
+      <w:r>
+        <w:t>ss</w:t>
+      </w:r>
+      <w:r>
+        <w:t xml:space="preserve">a fungerade för att sedan skapa en egen klass för detta (StorageHandler) för en mer objekorienterad och strukturerad lösning. </w:t>
       </w:r>
     </w:p>
     <w:p>
@@ -1304,34 +1492,22 @@
         </w:numPr>
       </w:pPr>
       <w:r>
-        <w:t>Testning av systemet har gjorts kontinuerligt. Varje gång GUI:t utökats med ett block komponenter tillhörandes en funktion så har programmets körts och testats</w:t>
-      </w:r>
-      <w:r>
-        <w:t xml:space="preserve"> för detta ändamål</w:t>
-      </w:r>
-      <w:r>
-        <w:t>.</w:t>
-      </w:r>
-      <w:r>
-        <w:t xml:space="preserve"> Genom att kontinuerligt </w:t>
-      </w:r>
-      <w:r>
-        <w:t xml:space="preserve">testa programmet ger </w:t>
-      </w:r>
-      <w:r>
-        <w:t xml:space="preserve">detta mig en </w:t>
-      </w:r>
-      <w:r>
-        <w:t xml:space="preserve">möjlighet </w:t>
-      </w:r>
-      <w:r>
-        <w:t xml:space="preserve">till </w:t>
-      </w:r>
-      <w:r>
-        <w:t>att snabbare och enklare upptäcka och korrigera eventuella fel och brister.</w:t>
-      </w:r>
-      <w:r>
-        <w:t xml:space="preserve"> </w:t>
+        <w:t xml:space="preserve">Testning av systemet har gjorts kontinuerligt. Varje gång </w:t>
+      </w:r>
+      <w:r>
+        <w:t xml:space="preserve">en funktion för filhantering implementerats så har programmets körts för att verifiera att </w:t>
+      </w:r>
+      <w:r>
+        <w:t xml:space="preserve">man </w:t>
+      </w:r>
+      <w:r>
+        <w:t xml:space="preserve">får rätt beteende och att </w:t>
+      </w:r>
+      <w:r>
+        <w:t xml:space="preserve">rätt </w:t>
+      </w:r>
+      <w:r>
+        <w:t xml:space="preserve">filer skapas. </w:t>
       </w:r>
     </w:p>
     <w:p>
@@ -1342,22 +1518,10 @@
         </w:numPr>
       </w:pPr>
       <w:r>
-        <w:t xml:space="preserve">Jag </w:t>
-      </w:r>
-      <w:r>
-        <w:t>fortsatte</w:t>
-      </w:r>
-      <w:r>
-        <w:t xml:space="preserve"> även att arbeta med versionshanteringsverktyget </w:t>
-      </w:r>
-      <w:r>
-        <w:t xml:space="preserve">”Git” och webbhotellet ”Github” för att hålla koll på mina ändringar och </w:t>
-      </w:r>
-      <w:r>
-        <w:t xml:space="preserve">för att </w:t>
-      </w:r>
-      <w:r>
-        <w:t xml:space="preserve">lagra min kod i ett säkert ställe. </w:t>
+        <w:t>För felhanteringen så började jag med att testa programmet med troliga fel en användare kan tänkas göra för att se hur programmet beteer sig, vilka felmeddelanden som uppstår och därmed analysera vilka åtgärder som krävs.</w:t>
+      </w:r>
+      <w:r>
+        <w:t xml:space="preserve"> Strategin var att först försöka förhindra att programmet hamnar i ett undantagstillstånd snarare än att i första hand försöka hantera undantag. I och med denna strategi ämnade jag att få en lättare, säkrare och snabbare kod/program.</w:t>
       </w:r>
     </w:p>
     <w:p>
@@ -1368,34 +1532,22 @@
         </w:numPr>
       </w:pPr>
       <w:r>
-        <w:t>Kommentering av klasser och metoder har gjorts med hjälp av Javadoc. När det gäller annan kommentering av koden och det som sker där så har jag försökt att praktisera filosofin ”clean code” och därmed koncentrera</w:t>
-      </w:r>
-      <w:r>
-        <w:t>t</w:t>
-      </w:r>
-      <w:r>
-        <w:t xml:space="preserve"> mig på </w:t>
-      </w:r>
-      <w:r>
-        <w:t xml:space="preserve">att </w:t>
-      </w:r>
-      <w:r>
-        <w:t xml:space="preserve">koda så strukturerat och tydligt som möjligt så att koden </w:t>
-      </w:r>
-      <w:r>
-        <w:t xml:space="preserve">snarare </w:t>
-      </w:r>
-      <w:r>
-        <w:t xml:space="preserve">blir självförklarande. Därmed kommenterar jag endast där det kan anses vara behövligt eller </w:t>
-      </w:r>
-      <w:r>
-        <w:t xml:space="preserve">där det är </w:t>
-      </w:r>
-      <w:r>
-        <w:t>otyligt.</w:t>
-      </w:r>
-      <w:r>
-        <w:t xml:space="preserve"> Även angivit källor till de sidor jag har fått inspiration och tips ifrån.</w:t>
+        <w:t xml:space="preserve">Jag </w:t>
+      </w:r>
+      <w:r>
+        <w:t>fortsatte</w:t>
+      </w:r>
+      <w:r>
+        <w:t xml:space="preserve"> även att arbeta med versionshanteringsverktyget </w:t>
+      </w:r>
+      <w:r>
+        <w:t xml:space="preserve">”Git” och webbhotellet ”Github” för att hålla koll på mina ändringar och </w:t>
+      </w:r>
+      <w:r>
+        <w:t xml:space="preserve">för att </w:t>
+      </w:r>
+      <w:r>
+        <w:t xml:space="preserve">lagra min kod i ett säkert ställe. </w:t>
       </w:r>
     </w:p>
     <w:p>
@@ -1405,12 +1557,47 @@
           <w:numId w:val="0"/>
         </w:numPr>
       </w:pPr>
+      <w:r>
+        <w:t>Kommentering av klasser och metoder har gjorts med hjälp av Javadoc. När det gäller annan kommentering av koden och det som sker där så har jag försökt att praktisera filosofin ”clean code” och därmed koncentrera</w:t>
+      </w:r>
+      <w:r>
+        <w:t>t</w:t>
+      </w:r>
+      <w:r>
+        <w:t xml:space="preserve"> mig på </w:t>
+      </w:r>
+      <w:r>
+        <w:t xml:space="preserve">att </w:t>
+      </w:r>
+      <w:r>
+        <w:t xml:space="preserve">koda så strukturerat och tydligt som möjligt så att koden </w:t>
+      </w:r>
+      <w:r>
+        <w:t xml:space="preserve">snarare </w:t>
+      </w:r>
+      <w:r>
+        <w:t xml:space="preserve">blir självförklarande. Därmed kommenterar jag endast där det kan anses vara behövligt eller </w:t>
+      </w:r>
+      <w:r>
+        <w:t xml:space="preserve">där det är </w:t>
+      </w:r>
+      <w:r>
+        <w:t>otyligt.</w:t>
+      </w:r>
+    </w:p>
+    <w:p>
+      <w:pPr>
+        <w:numPr>
+          <w:ilvl w:val="0"/>
+          <w:numId w:val="0"/>
+        </w:numPr>
+      </w:pPr>
     </w:p>
     <w:p>
       <w:pPr>
         <w:pStyle w:val="Heading1"/>
       </w:pPr>
-      <w:bookmarkStart w:id="6" w:name="_Toc536479420"/>
+      <w:bookmarkStart w:id="6" w:name="_Toc536734922"/>
       <w:r>
         <w:lastRenderedPageBreak/>
         <w:t>Systembeskrivning</w:t>
@@ -1429,49 +1616,19 @@
         <w:t xml:space="preserve">utvidgat med </w:t>
       </w:r>
       <w:r>
-        <w:t>fem</w:t>
+        <w:t>en</w:t>
       </w:r>
       <w:r>
         <w:t xml:space="preserve"> </w:t>
       </w:r>
       <w:r>
-        <w:t xml:space="preserve">nya </w:t>
-      </w:r>
-      <w:r>
-        <w:t>definitionsklasser</w:t>
-      </w:r>
-      <w:r>
-        <w:t xml:space="preserve"> – alla</w:t>
-      </w:r>
-      <w:r>
-        <w:t xml:space="preserve"> bygger upp och hanterar GUI:t</w:t>
-      </w:r>
-      <w:r>
-        <w:t>.</w:t>
-      </w:r>
-      <w:r>
-        <w:t xml:space="preserve"> Alla dessa klasser ärver från antingen JFrame</w:t>
-      </w:r>
-      <w:r>
-        <w:t xml:space="preserve"> eller JDialog. </w:t>
-      </w:r>
-      <w:r>
-        <w:t xml:space="preserve">De bygger sedan upp sina egna utseenden. </w:t>
-      </w:r>
-      <w:r>
-        <w:t>För att huvudfönstret inte sk</w:t>
-      </w:r>
-      <w:r>
-        <w:t>ulle</w:t>
-      </w:r>
-      <w:r>
-        <w:t xml:space="preserve"> bli alltför grötig och därmed försvåra för användaren</w:t>
-      </w:r>
-      <w:r>
-        <w:t xml:space="preserve"> </w:t>
-      </w:r>
-      <w:r>
-        <w:t>att använda programmet så skapades dialog klasser för att sköta majoriteten av inmatning av information från användaren.</w:t>
+        <w:t xml:space="preserve">ny </w:t>
+      </w:r>
+      <w:r>
+        <w:t>definitionsklass</w:t>
+      </w:r>
+      <w:r>
+        <w:t>:</w:t>
       </w:r>
     </w:p>
     <w:p>
@@ -1486,136 +1643,55 @@
         <w:rPr>
           <w:b/>
         </w:rPr>
-        <w:t>MainWindow</w:t>
-      </w:r>
-      <w:r>
-        <w:t xml:space="preserve"> klassen implementerar en definitionsklass för det grafiska gränssnittet som fungerar som en snabbåtkomst till </w:t>
-      </w:r>
-      <w:r>
-        <w:t xml:space="preserve">övriga </w:t>
-      </w:r>
-      <w:r>
-        <w:t>funktioner och fönster som användaren kan tänka sig önska.</w:t>
-      </w:r>
-      <w:r>
-        <w:t xml:space="preserve"> Denna klass innehåller även main metoden.</w:t>
-      </w:r>
-    </w:p>
-    <w:p>
-      <w:pPr>
-        <w:spacing w:before="0" w:after="240"/>
-        <w:ind w:hanging="357"/>
-      </w:pPr>
-      <w:r>
-        <w:rPr>
-          <w:b/>
-        </w:rPr>
-        <w:t>OverviewLogicWin</w:t>
+        <w:t>StorageHandler</w:t>
+      </w:r>
+      <w:r>
+        <w:t xml:space="preserve"> klassen implementerar en </w:t>
+      </w:r>
+      <w:r>
+        <w:t xml:space="preserve">klass som hanterar sparandet och uppladdning av data till och från filer. Med hjälp av denna klass kan systemet spara undan information om alla kunder, deras konton och deras transaktioner för att i ett senare skede ladda upp </w:t>
+      </w:r>
+      <w:r>
+        <w:t xml:space="preserve">och </w:t>
+      </w:r>
+      <w:r>
+        <w:t xml:space="preserve">presentera </w:t>
+      </w:r>
+      <w:r>
+        <w:t>denna info</w:t>
+      </w:r>
+      <w:r>
+        <w:t>r</w:t>
+      </w:r>
+      <w:r>
+        <w:t xml:space="preserve">mation för </w:t>
+      </w:r>
+      <w:r>
+        <w:t>användaren.</w:t>
       </w:r>
       <w:r>
         <w:t xml:space="preserve"> </w:t>
       </w:r>
       <w:r>
-        <w:t>klassen implementerar en definitionsklass för det grafiska gränssnittet</w:t>
-      </w:r>
-      <w:r>
-        <w:t xml:space="preserve"> som representerar översikten av systemet och är även den klass som sköter kommunikationen med bankens logik klass</w:t>
-      </w:r>
-      <w:r>
-        <w:t xml:space="preserve">. Därmed är denna klass huvud GUI:t för hela programmet. Denna klass använder sig </w:t>
-      </w:r>
-      <w:r>
-        <w:t>som sagt av klassen Bank</w:t>
-      </w:r>
-      <w:r>
-        <w:t xml:space="preserve">Logic för att </w:t>
-      </w:r>
-      <w:r>
-        <w:t>realisera</w:t>
-      </w:r>
-      <w:r>
-        <w:t xml:space="preserve"> användarens önskemål och för programmets logik. Huvudsyftet med denna klass och GUI är att göra det enkelt för användaren att </w:t>
-      </w:r>
-      <w:r>
-        <w:t xml:space="preserve">få en överblick av systemet, att </w:t>
-      </w:r>
-      <w:r>
-        <w:t xml:space="preserve">använda programmet och att snabbt och enkelt utföra sina administrativa uppgifter. </w:t>
-      </w:r>
-    </w:p>
-    <w:p>
-      <w:pPr>
-        <w:spacing w:before="0" w:after="240"/>
-        <w:ind w:hanging="357"/>
-      </w:pPr>
-      <w:r>
-        <w:rPr>
-          <w:b/>
-        </w:rPr>
-        <w:t>AddAccountDialog</w:t>
+        <w:t>Klassen hanterar även alla undantagssituationer som kan uppstå vid hantering av filer.</w:t>
       </w:r>
       <w:r>
         <w:t xml:space="preserve"> </w:t>
       </w:r>
       <w:r>
-        <w:t>klassen implementerar ett dialogfönster (grafiskt gränssnitt) för att skapa ett konto. Fönstret ti</w:t>
-      </w:r>
-      <w:r>
-        <w:t xml:space="preserve">llåter användaren att välja en kontotyp </w:t>
-      </w:r>
-      <w:r>
-        <w:t>via en drop-down lista</w:t>
-      </w:r>
-      <w:r>
-        <w:t>.</w:t>
-      </w:r>
-    </w:p>
-    <w:p>
-      <w:pPr>
-        <w:spacing w:before="0" w:after="240"/>
-        <w:ind w:hanging="357"/>
-      </w:pPr>
-      <w:r>
-        <w:rPr>
-          <w:b/>
-        </w:rPr>
-        <w:t>TransactionDialog</w:t>
-      </w:r>
-      <w:r>
-        <w:t xml:space="preserve"> </w:t>
-      </w:r>
-      <w:r>
-        <w:t>implementerar ett dialogfönster för att utföra en transaktion</w:t>
-      </w:r>
-      <w:r>
-        <w:t xml:space="preserve">. </w:t>
-      </w:r>
-      <w:r>
-        <w:t xml:space="preserve">Klassen är generisk i den mening att den består av samma grafiska komponenter </w:t>
-      </w:r>
-      <w:r>
-        <w:t xml:space="preserve">oavsett om det handlar om en insättning eller uttag </w:t>
-      </w:r>
-      <w:r>
-        <w:t>och tar därmed emot ett argument som specificerar typen av transaktion.</w:t>
-      </w:r>
-    </w:p>
-    <w:p>
-      <w:pPr>
-        <w:spacing w:before="0" w:after="240"/>
-        <w:ind w:hanging="357"/>
-      </w:pPr>
-      <w:r>
-        <w:rPr>
-          <w:b/>
-        </w:rPr>
-        <w:t>TransactionDialog</w:t>
-      </w:r>
-      <w:r>
-        <w:t xml:space="preserve"> implementerar ett dialogfönster för att </w:t>
-      </w:r>
-      <w:r>
-        <w:t>presentera alla transaktioner som har utförts för ett specifikt konto.</w:t>
+        <w:t xml:space="preserve">Klassen har skrivits på ett sådant sätt som tillåter </w:t>
+      </w:r>
+      <w:r>
+        <w:t xml:space="preserve">den iframtiden </w:t>
+      </w:r>
+      <w:r>
+        <w:t>att refak</w:t>
+      </w:r>
+      <w:r>
+        <w:t>to</w:t>
+      </w:r>
+      <w:r>
+        <w:t>riseras för att t.ex. byta till databashantering utan att gränssnittet eller övriga klassers anrop behöver ändras.</w:t>
       </w:r>
     </w:p>
     <w:p>
@@ -1630,16 +1706,21 @@
       <w:pPr>
         <w:pStyle w:val="Heading1"/>
       </w:pPr>
-      <w:bookmarkStart w:id="7" w:name="_Toc536479421"/>
+      <w:bookmarkStart w:id="7" w:name="_Toc536734923"/>
       <w:r>
         <w:t>Diskussion</w:t>
       </w:r>
       <w:bookmarkEnd w:id="7"/>
     </w:p>
     <w:p>
-      <w:r>
-        <w:t>MainWindow</w:t>
-      </w:r>
+      <w:pPr>
+        <w:pStyle w:val="Rubrik2"/>
+      </w:pPr>
+      <w:bookmarkStart w:id="8" w:name="_Toc536734924"/>
+      <w:r>
+        <w:t>StorageHandler</w:t>
+      </w:r>
+      <w:bookmarkEnd w:id="8"/>
     </w:p>
     <w:p>
       <w:pPr>
@@ -1650,46 +1731,7 @@
         </w:numPr>
       </w:pPr>
       <w:r>
-        <w:t>Mitt mål var att försöka mig på flera olika layout managers för att få en bredare förståelse av dessa verktygs styrkor och möjligheter.</w:t>
-      </w:r>
-      <w:r>
-        <w:t xml:space="preserve"> (Jag ville själklart också satsa på ett högre betyg)</w:t>
-      </w:r>
-      <w:r>
-        <w:t>.</w:t>
-      </w:r>
-      <w:r>
-        <w:t xml:space="preserve"> I detta GUI ville jag </w:t>
-      </w:r>
-      <w:r>
-        <w:t xml:space="preserve">ha en design där </w:t>
-      </w:r>
-      <w:r>
-        <w:t>re</w:t>
-      </w:r>
-      <w:r>
-        <w:t xml:space="preserve">laterade funktioner </w:t>
-      </w:r>
-      <w:r>
-        <w:t xml:space="preserve">är grupperade ihop </w:t>
-      </w:r>
-      <w:r>
-        <w:t>i samma rad och samtidigt att knapparna för dessa funktioner skulle vara centrerade i respektive rad.</w:t>
-      </w:r>
-      <w:r>
-        <w:t xml:space="preserve"> </w:t>
-      </w:r>
-      <w:r>
-        <w:t>Jag valde att realisera detta genom att skapa paneler för varje rad med FlowLayout som layout manager och att sed</w:t>
-      </w:r>
-      <w:r>
-        <w:t xml:space="preserve">an stapla dessa på varandra genom att placera alla dessa i en panel med BoxLayout som layout manager </w:t>
-      </w:r>
-      <w:r>
-        <w:t>och ange att dessa ska placeras vertikalt dvs uppifrån och ned.</w:t>
-      </w:r>
-      <w:r>
-        <w:t xml:space="preserve"> </w:t>
+        <w:t>Valet av namn var för att ge systemet flexibiliteten att gömma vilken metod och resurser som användes för att spara och ladda data. I och med detta namn kan man sedan inom denna klass välja om man skall använda fil- eller databashantering. Enligt ovan nämnt.</w:t>
       </w:r>
     </w:p>
     <w:p>
@@ -1701,80 +1743,40 @@
         </w:numPr>
       </w:pPr>
       <w:r>
-        <w:lastRenderedPageBreak/>
-        <w:t>Detta och a</w:t>
-      </w:r>
-      <w:r>
-        <w:t>lla andra fönster/GU</w:t>
-      </w:r>
-      <w:r>
-        <w:t>I</w:t>
-      </w:r>
-      <w:r>
-        <w:t xml:space="preserve">:n </w:t>
-      </w:r>
-      <w:r>
-        <w:t xml:space="preserve">använder sedan </w:t>
-      </w:r>
-      <w:r>
-        <w:t xml:space="preserve">i grunden layout managern BorderLayout för att placera </w:t>
-      </w:r>
-      <w:r>
-        <w:t xml:space="preserve">menyn högst upp, </w:t>
-      </w:r>
-      <w:r>
-        <w:t xml:space="preserve">hela </w:t>
-      </w:r>
-      <w:r>
-        <w:t xml:space="preserve">det specifika </w:t>
-      </w:r>
-      <w:r>
-        <w:t xml:space="preserve">huvudinnehållet </w:t>
-      </w:r>
-      <w:r>
-        <w:t xml:space="preserve">för detta fönster </w:t>
-      </w:r>
-      <w:r>
-        <w:t>c</w:t>
-      </w:r>
-      <w:r>
-        <w:t>entralt och i vissa fall knappar</w:t>
-      </w:r>
-      <w:r>
-        <w:t xml:space="preserve"> längst ned i fönstret.</w:t>
-      </w:r>
-      <w:r>
-        <w:t xml:space="preserve"> I och med att man endast kan ha en komponent synlig centralt i fönstret</w:t>
+        <w:t>Jag hade först en idé att skapa denna klass som en statisk klass för att sedan – utan att behöva skapa och skicka referenser av klassen runt om i programmet – kunna anropa dess metoder överallt i koden där denna behövdes. Jag ansåg att systemet ej behövde objekt av denna klass och att klassen i sig inte hanterade några tillstånd utan att spara och ladda metoderna endast kunde tjäna som – jag kallar det – ”direkta och raka”</w:t>
       </w:r>
       <w:r>
         <w:t xml:space="preserve"> </w:t>
       </w:r>
       <w:r>
-        <w:t xml:space="preserve">(JFrame) </w:t>
-      </w:r>
-      <w:r>
-        <w:t xml:space="preserve">via denna layout manager så </w:t>
-      </w:r>
-      <w:r>
-        <w:t xml:space="preserve">placeras en panel </w:t>
-      </w:r>
-      <w:r>
-        <w:t xml:space="preserve">i denna sektion som fungerar som en behållare av alla andra önskade komponenter som ska bygga upp det specifika </w:t>
-      </w:r>
-      <w:r>
-        <w:t xml:space="preserve">huvudinnehållet </w:t>
-      </w:r>
-      <w:r>
-        <w:t>för</w:t>
-      </w:r>
-      <w:r>
-        <w:t xml:space="preserve"> detta fönster.</w:t>
-      </w:r>
-      <w:r>
-        <w:t xml:space="preserve"> </w:t>
-      </w:r>
-      <w:r>
-        <w:t>(Fahlman, 2014)</w:t>
+        <w:t xml:space="preserve">anrop. </w:t>
+      </w:r>
+      <w:r>
+        <w:t xml:space="preserve">Jag valde trots detta </w:t>
+      </w:r>
+      <w:r>
+        <w:t xml:space="preserve">– utan någon större anledning förutom osäkerhet - </w:t>
+      </w:r>
+      <w:r>
+        <w:t xml:space="preserve">att skapa ett objekt av denna </w:t>
+      </w:r>
+      <w:r>
+        <w:t xml:space="preserve">klass </w:t>
+      </w:r>
+      <w:r>
+        <w:t>i BankLogic och att</w:t>
+      </w:r>
+      <w:r>
+        <w:t xml:space="preserve"> det endast var BankLogic som </w:t>
+      </w:r>
+      <w:r>
+        <w:t xml:space="preserve">kommunicerade med StorageHandler. </w:t>
+      </w:r>
+      <w:r>
+        <w:t>I och med detta så skickas inga referenser runt i programmet till denna klass</w:t>
+      </w:r>
+      <w:r>
+        <w:t xml:space="preserve"> och det blir renare och tydligare ansvarsområden.</w:t>
       </w:r>
     </w:p>
     <w:p>
@@ -1786,133 +1788,98 @@
         </w:numPr>
       </w:pPr>
       <w:r>
-        <w:t xml:space="preserve">En annan utmaning eller fundering jag mötte var hur man bygger upp ett GUI med önskade </w:t>
-      </w:r>
-      <w:r>
-        <w:t xml:space="preserve">tomma </w:t>
-      </w:r>
-      <w:r>
-        <w:t>utrymmen mellan dess komponenter</w:t>
-      </w:r>
-      <w:r>
-        <w:t xml:space="preserve"> för att få till en fin och användarvänlig design. Jag fann att man kunde utnyttja olika metoder</w:t>
-      </w:r>
-      <w:r>
-        <w:t xml:space="preserve"> för detta</w:t>
-      </w:r>
-      <w:r>
-        <w:t xml:space="preserve"> (</w:t>
-      </w:r>
-      <w:r>
-        <w:t xml:space="preserve">jag har </w:t>
-      </w:r>
-      <w:r>
-        <w:t>använt</w:t>
-      </w:r>
-      <w:r>
-        <w:t xml:space="preserve"> mig av de första tre metoderna)</w:t>
-      </w:r>
-      <w:r>
-        <w:t>:</w:t>
-      </w:r>
-    </w:p>
-    <w:p>
-      <w:pPr>
-        <w:pStyle w:val="ListParagraph"/>
-        <w:numPr>
-          <w:ilvl w:val="1"/>
-          <w:numId w:val="6"/>
-        </w:numPr>
-      </w:pPr>
-      <w:r>
-        <w:t xml:space="preserve">Användningen av </w:t>
-      </w:r>
-      <w:r>
-        <w:t>”tomma ramar” där man kan ange hur mkt tomt utrymme man vill ha runt en komp</w:t>
-      </w:r>
-      <w:r>
-        <w:t>onent i alla dimensioner. Den</w:t>
-      </w:r>
-      <w:r>
-        <w:t>n</w:t>
+        <w:t xml:space="preserve"> </w:t>
+      </w:r>
+      <w:r>
+        <w:t xml:space="preserve">Egentligen är denna klass endast ämnat för filhantering och inte att hantera något som är relaterat till GUI:t, trots detta så skriver denna klass ut felmeddelanden till användaren via dialogrutor. </w:t>
+      </w:r>
+      <w:r>
+        <w:t xml:space="preserve">Anledningen till detta var att jag ville ge användaren mer specifika felmeddelanden när dessa undantag skedde. </w:t>
+      </w:r>
+      <w:r>
+        <w:t>Jag övervägde</w:t>
+      </w:r>
+      <w:r>
+        <w:t xml:space="preserve"> att e</w:t>
+      </w:r>
+      <w:r>
+        <w:t xml:space="preserve">ndast hantera undantagen i </w:t>
+      </w:r>
+      <w:r>
+        <w:t>den anropande metoden i TransactionDialog klassen</w:t>
+      </w:r>
+      <w:r>
+        <w:t xml:space="preserve"> eller att passera vidare undantag </w:t>
+      </w:r>
+      <w:r>
+        <w:t>(samma eller egna definierade) till den anropande metod</w:t>
+      </w:r>
+      <w:r>
+        <w:t>en</w:t>
+      </w:r>
+      <w:r>
+        <w:t xml:space="preserve"> och klass</w:t>
+      </w:r>
+      <w:r>
+        <w:t>en</w:t>
+      </w:r>
+      <w:r>
+        <w:t>. Jag ville dock urskilja mellan fel som uppstod pga läsning/skrivning och fel relaterade till stängning och ville samtidigt lokalisera problemet nära dess uppkomst så jag slipper propagera och deklarera/fånga undantag i flera ställen/klasser i koden. Därmed så hoppades jag på att få en enklare och snabbare kod (obs. IO undantagen kunde dock inte undvikas)</w:t>
+      </w:r>
+      <w:r>
+        <w:t xml:space="preserve">. I och med detta hanterade jag endast </w:t>
+      </w:r>
+      <w:r>
+        <w:t>undantagssituatione</w:t>
+      </w:r>
+      <w:r>
+        <w:t>rna</w:t>
+      </w:r>
+      <w:r>
+        <w:t xml:space="preserve"> i denna klass vil</w:t>
+      </w:r>
+      <w:r>
+        <w:t xml:space="preserve">ket ledde till att jag </w:t>
+      </w:r>
+      <w:r>
+        <w:t xml:space="preserve">använde mig utav dessa </w:t>
+      </w:r>
+      <w:r>
+        <w:lastRenderedPageBreak/>
+        <w:t>dialogrutor för mer detaljerad information</w:t>
+      </w:r>
+      <w:r>
+        <w:t xml:space="preserve"> </w:t>
+      </w:r>
+      <w:r>
+        <w:t>om felen i denna klass.</w:t>
+      </w:r>
+      <w:r>
+        <w:t xml:space="preserve"> </w:t>
+      </w:r>
+      <w:r>
+        <w:t>I efterhand tror jag att jag skulle ha skapat egna klasser för undantag med rätt felmeddelanden och propagerat vidare des</w:t>
+      </w:r>
+      <w:r>
+        <w:t>s</w:t>
       </w:r>
       <w:r>
         <w:t>a</w:t>
       </w:r>
       <w:r>
-        <w:t xml:space="preserve"> metod fann jag vara mkt kraftfull och användbar. </w:t>
-      </w:r>
-      <w:r>
-        <w:t>(</w:t>
-      </w:r>
-      <w:r>
-        <w:t>Oracle Java Documentation</w:t>
-      </w:r>
-      <w:r>
-        <w:t xml:space="preserve">, </w:t>
-      </w:r>
-      <w:r>
-        <w:t xml:space="preserve"> u.å</w:t>
+        <w:t xml:space="preserve"> för att sedan låtaTransactionDialog klassen presentera denna information med hjälp av dialogrutor</w:t>
+      </w:r>
+      <w:r>
+        <w:t xml:space="preserve">. </w:t>
+      </w:r>
+      <w:r>
+        <w:t>(Galjic, ”Programmeringsprinciper i Java”, 2013</w:t>
+      </w:r>
+      <w:r>
+        <w:t>, 423 &amp; 426</w:t>
       </w:r>
       <w:r>
         <w:t>)</w:t>
-      </w:r>
-    </w:p>
-    <w:p>
-      <w:pPr>
-        <w:pStyle w:val="ListParagraph"/>
-        <w:numPr>
-          <w:ilvl w:val="1"/>
-          <w:numId w:val="6"/>
-        </w:numPr>
-      </w:pPr>
-      <w:r>
-        <w:t>Layout managers som FlowLayout har stöd för detta (som t.ex. dess konstruktor)</w:t>
-      </w:r>
-      <w:r>
-        <w:t xml:space="preserve">. </w:t>
-      </w:r>
-    </w:p>
-    <w:p>
-      <w:pPr>
-        <w:pStyle w:val="ListParagraph"/>
-        <w:numPr>
-          <w:ilvl w:val="1"/>
-          <w:numId w:val="6"/>
-        </w:numPr>
-      </w:pPr>
-      <w:r>
-        <w:t>Lägga in osynliga komponenter</w:t>
-      </w:r>
-      <w:r>
-        <w:t>.</w:t>
-      </w:r>
-      <w:r>
-        <w:t xml:space="preserve"> </w:t>
-      </w:r>
-      <w:r>
-        <w:t>(Fahlman, 2014)</w:t>
-      </w:r>
-    </w:p>
-    <w:p>
-      <w:pPr>
-        <w:pStyle w:val="ListParagraph"/>
-        <w:numPr>
-          <w:ilvl w:val="1"/>
-          <w:numId w:val="6"/>
-        </w:numPr>
-      </w:pPr>
-      <w:r>
-        <w:t>I l</w:t>
-      </w:r>
-      <w:r>
-        <w:t xml:space="preserve">ayout managers som BoxLayout kan man skapa och ange storlek av ett utrymme (rigid area) </w:t>
-      </w:r>
-      <w:r>
-        <w:t xml:space="preserve">eller ange var ett överflödigt utrymme ska hamna. </w:t>
-      </w:r>
-      <w:r>
-        <w:t>(Fahlman, 2014)</w:t>
       </w:r>
     </w:p>
     <w:p>
@@ -1924,37 +1891,49 @@
         </w:numPr>
       </w:pPr>
       <w:r>
-        <w:t xml:space="preserve">En </w:t>
-      </w:r>
-      <w:r>
-        <w:t xml:space="preserve">annan metod jag använde mig av för att förhindra att designen </w:t>
-      </w:r>
-      <w:r>
-        <w:t xml:space="preserve">för mina fönster </w:t>
-      </w:r>
-      <w:r>
-        <w:t>skulle se dålig ut var att fö</w:t>
-      </w:r>
-      <w:r>
-        <w:t>r</w:t>
-      </w:r>
-      <w:r>
-        <w:t xml:space="preserve">hindra </w:t>
-      </w:r>
-      <w:r>
-        <w:t xml:space="preserve">(via metoden resizable(false)) </w:t>
-      </w:r>
-      <w:r>
-        <w:t xml:space="preserve">att användaren själv kan dra i fönstret för att ändra stolek på denna. </w:t>
-      </w:r>
-      <w:r>
-        <w:t xml:space="preserve">I och med att jag ej har tagit hänsyn till sk. resposiv design så leder detta </w:t>
-      </w:r>
-      <w:r>
-        <w:t xml:space="preserve">annars </w:t>
-      </w:r>
-      <w:r>
-        <w:t>till en ful design och intryck av användaren.</w:t>
+        <w:t xml:space="preserve">Jag funderade även på hur jag skulle strukturera min </w:t>
+      </w:r>
+      <w:r>
+        <w:t xml:space="preserve">try-catch metod med tanke på att jag ville vara säker på att jag alltid stängde strömmarna oavsett om filhanteringen gick bra eller ej. </w:t>
+      </w:r>
+      <w:r>
+        <w:t>Detta för att stänga förbindelsen på ett korrekt vis och att tvinga all data som skall skrivas till filen att nå sin destination (”flush”-mekanismen). I och med detta placerade jag stängningen i ett final</w:t>
+      </w:r>
+      <w:r>
+        <w:t>ly-block. Då kommer stängingen att exekveras oavsett resultat av try-catch blocken.</w:t>
+      </w:r>
+      <w:r>
+        <w:t xml:space="preserve"> För att i sin tur vara säker på att stängningen gått rätt till så placerade jag även denna i en try-catch block inom finally-blocket.</w:t>
+      </w:r>
+      <w:r>
+        <w:t xml:space="preserve"> Jag tyckte dock inte – speciellt vid läsning – att en misslyckad stängning skulle vara så allvarlig så att man </w:t>
+      </w:r>
+      <w:r>
+        <w:t>alltid behövde skriva ett felmeddelande till användaren</w:t>
+      </w:r>
+      <w:r>
+        <w:t xml:space="preserve">. </w:t>
+      </w:r>
+      <w:r>
+        <w:t>I efterhand så skulle jag nog ha använt en annan stängingsmodell sk. ”try-with-resources”</w:t>
+      </w:r>
+      <w:r>
+        <w:t xml:space="preserve"> i och med att mina använda klasser alla implementerar gränssnittet ”AutoClosable”</w:t>
+      </w:r>
+      <w:r>
+        <w:t>. I detta fall anropas metoden close automatiskt</w:t>
+      </w:r>
+      <w:r>
+        <w:t xml:space="preserve"> och koden blir mindre och tydligare. </w:t>
+      </w:r>
+      <w:r>
+        <w:t>(Galjic, ”Programmeringsprinciper i Java”, 2013, 4</w:t>
+      </w:r>
+      <w:r>
+        <w:t>66-468</w:t>
+      </w:r>
+      <w:r>
+        <w:t>)</w:t>
       </w:r>
     </w:p>
     <w:p>
@@ -1966,74 +1945,32 @@
         </w:numPr>
       </w:pPr>
       <w:r>
-        <w:t>Jag har använt mig av inre klasser för lyssnarklasserna och detta främst för att jag fann detta sätt att vara mer strukturerat och enklare att följa koden då man grupper</w:t>
-      </w:r>
-      <w:r>
-        <w:t>ar lyssnare ämnade för viss</w:t>
-      </w:r>
-      <w:r>
-        <w:t>a</w:t>
-      </w:r>
-      <w:r>
-        <w:t xml:space="preserve"> </w:t>
-      </w:r>
-      <w:r>
-        <w:t xml:space="preserve">relaterade </w:t>
-      </w:r>
-      <w:r>
-        <w:t>händelse</w:t>
-      </w:r>
-      <w:r>
-        <w:t>r, f</w:t>
-      </w:r>
-      <w:r>
-        <w:t>unktion</w:t>
-      </w:r>
-      <w:r>
-        <w:t>er</w:t>
-      </w:r>
-      <w:r>
-        <w:t xml:space="preserve"> eller sektion</w:t>
-      </w:r>
-      <w:r>
-        <w:t>er</w:t>
-      </w:r>
-      <w:r>
-        <w:t xml:space="preserve"> av GUI:t</w:t>
-      </w:r>
-      <w:r>
-        <w:t xml:space="preserve"> tillsammans</w:t>
-      </w:r>
-      <w:r>
-        <w:t>.</w:t>
-      </w:r>
-      <w:r>
-        <w:t xml:space="preserve"> </w:t>
-      </w:r>
-      <w:r>
-        <w:t xml:space="preserve">Detta </w:t>
-      </w:r>
-      <w:r>
-        <w:t>var ett tips jag fann i en av Fahlmans föreläsningar (</w:t>
-      </w:r>
-      <w:r>
-        <w:t>”Grafiska användargränssnitt”</w:t>
-      </w:r>
-      <w:r>
-        <w:t>, 2014)</w:t>
-      </w:r>
-      <w:r>
-        <w:t xml:space="preserve">. </w:t>
-      </w:r>
-      <w:r>
-        <w:t xml:space="preserve">Dock var en nackdel med detta att man ej kan utnyttja ”this” referensen för själva fönstret vid behov. Jag fick gå runt detta med att skapa </w:t>
-      </w:r>
-      <w:r>
-        <w:t xml:space="preserve">en medlemsvariabel för fönstrets klass och att sätta denna referens i konstruktorn till ”this” referensen. </w:t>
-      </w:r>
-      <w:r>
-        <w:t>På detta sätt kan man sedan få tillgång till denna medlemsvariabel i den inre klassen.</w:t>
-      </w:r>
+        <w:t>En annan liten utmaning jag stötte på var att skapa nya rader när jag skrev till en fil med hjälp av klassen FileWriter. Först lade jag endast till ”\n” efter de strängar jag ville skriva ned till filen med förhoppningen att detta skulle skapa nya rader, men detta hjälpte inte. Jag försökte då efter tips från nätet att skapa nya rader med hjälp av operativsystemets tecken för detta vilket visade sig vara framgångsrikt. (</w:t>
+      </w:r>
+      <w:r>
+        <w:t>https://stackoverflow.com/a/18549788</w:t>
+      </w:r>
+      <w:r>
+        <w:t xml:space="preserve">) </w:t>
+      </w:r>
+    </w:p>
+    <w:p>
+      <w:pPr>
+        <w:numPr>
+          <w:ilvl w:val="0"/>
+          <w:numId w:val="0"/>
+        </w:numPr>
+      </w:pPr>
+    </w:p>
+    <w:p>
+      <w:pPr>
+        <w:pStyle w:val="Rubrik2"/>
+      </w:pPr>
+      <w:bookmarkStart w:id="9" w:name="_Toc536734925"/>
+      <w:r>
+        <w:t>TransactionHistoryDialog</w:t>
+      </w:r>
+      <w:bookmarkEnd w:id="9"/>
     </w:p>
     <w:p>
       <w:pPr>
@@ -2044,32 +1981,32 @@
         </w:numPr>
       </w:pPr>
       <w:r>
-        <w:t xml:space="preserve">I och med </w:t>
-      </w:r>
-      <w:r>
-        <w:t xml:space="preserve">det </w:t>
-      </w:r>
-      <w:r>
-        <w:t xml:space="preserve">”höga” </w:t>
-      </w:r>
-      <w:r>
-        <w:t xml:space="preserve">antalet knappar </w:t>
-      </w:r>
-      <w:r>
-        <w:t xml:space="preserve">och att </w:t>
-      </w:r>
-      <w:r>
-        <w:t xml:space="preserve">samma aktioner skulle göras på dessa knappar (sätta samma storlek för finare design och koppla dessa till lyssnare) så lades knapparna in i en lista. </w:t>
-      </w:r>
-      <w:r>
-        <w:t>Listan kunde sedan skickas som argument</w:t>
-      </w:r>
-      <w:r>
-        <w:t xml:space="preserve"> till metoderna som utförde de önskade aktionerna. </w:t>
-      </w:r>
-      <w:r>
-        <w:t>Syftet var att få mindre och mer strukturerad kod.</w:t>
-      </w:r>
+        <w:t xml:space="preserve">För att ge användaren återkoppling över hur sparandet av transaktioner har gått så valde jag att deaktivera spara-knappen när denna har utförts framgångsrikt. </w:t>
+      </w:r>
+      <w:r>
+        <w:t>Detta då det är viktigt med ett användarvänligt program som ständigt via olika funktioner ger tydlig återkoppling till användaren.</w:t>
+      </w:r>
+    </w:p>
+    <w:p>
+      <w:pPr>
+        <w:numPr>
+          <w:ilvl w:val="0"/>
+          <w:numId w:val="0"/>
+        </w:numPr>
+      </w:pPr>
+    </w:p>
+    <w:p>
+      <w:pPr>
+        <w:pStyle w:val="Rubrik2"/>
+      </w:pPr>
+      <w:bookmarkStart w:id="10" w:name="_Toc536734926"/>
+      <w:r>
+        <w:t>OverviewWin</w:t>
+      </w:r>
+      <w:r>
+        <w:t>:</w:t>
+      </w:r>
+      <w:bookmarkEnd w:id="10"/>
     </w:p>
     <w:p>
       <w:pPr>
@@ -2080,56 +2017,65 @@
         </w:numPr>
       </w:pPr>
       <w:r>
-        <w:t xml:space="preserve">Jag ville även att användaren skulle ha möjlighet att avsluta programmet via menyn och funderade på hur man på ett kontrollerat sätt </w:t>
-      </w:r>
-      <w:r>
-        <w:t>utförde detta</w:t>
-      </w:r>
-      <w:r>
-        <w:t xml:space="preserve">. </w:t>
-      </w:r>
-      <w:r>
-        <w:t xml:space="preserve">Jag fann att man i flera ställen på nätet rekommenderade </w:t>
-      </w:r>
-      <w:r>
-        <w:t>likt Midan</w:t>
-      </w:r>
-      <w:r>
-        <w:t>y</w:t>
-      </w:r>
-      <w:r>
-        <w:t xml:space="preserve"> (”Java Exit Button from a MenuItem”, 2013)</w:t>
-      </w:r>
-      <w:r>
-        <w:t xml:space="preserve"> att anropa metoden </w:t>
-      </w:r>
-      <w:r>
-        <w:t>System.</w:t>
-      </w:r>
-      <w:r>
-        <w:t>exit(0)</w:t>
+        <w:t>För att förhindra att en användare råkar ladda upp samma kunder två gånger från systemet och dämed skapa massor med kopior i listorna så deaktiverades meny alternativet för laddning efter en uppladdning</w:t>
       </w:r>
       <w:r>
         <w:t>.</w:t>
       </w:r>
-    </w:p>
-    <w:p>
-      <w:pPr>
-        <w:numPr>
-          <w:ilvl w:val="0"/>
-          <w:numId w:val="0"/>
-        </w:numPr>
-      </w:pPr>
-    </w:p>
-    <w:p>
-      <w:pPr>
-        <w:numPr>
-          <w:ilvl w:val="0"/>
-          <w:numId w:val="0"/>
-        </w:numPr>
-      </w:pPr>
-      <w:r>
-        <w:t>OverviewWin</w:t>
+      <w:r>
+        <w:t xml:space="preserve"> </w:t>
+      </w:r>
+      <w:r>
+        <w:t xml:space="preserve">Detta även för att slippa </w:t>
+      </w:r>
+      <w:r>
+        <w:t xml:space="preserve">ha logik för att jämföra om kunden redan har återskapats eller ej. </w:t>
+      </w:r>
+      <w:r>
+        <w:t xml:space="preserve">Jag </w:t>
+      </w:r>
+      <w:r>
+        <w:t>funderade även på hur systemet egentligen är tänkt och specificerat när det gäller uppladdningar av kunder när kunder redan har skapats</w:t>
+      </w:r>
+      <w:r>
+        <w:t xml:space="preserve">. Det enda kravet som nämndes i uppgiften var att nya kunder som har skapats efter uppladdning av kunder ska </w:t>
+      </w:r>
+      <w:r>
+        <w:t xml:space="preserve">följa den ordningsföljd </w:t>
+      </w:r>
+      <w:r>
+        <w:t>som anges av filen</w:t>
+      </w:r>
+      <w:r>
+        <w:t xml:space="preserve"> och inget mer. </w:t>
+      </w:r>
+      <w:r>
+        <w:t>Därmed sparade jag helt enkelt undan denna räknare till filen som en int och läste sedan denna vid uppladdning och satte värdet av räknaren till systemet. Jag introducerade därmed metoder för att stödja sättandet av räknarens värde</w:t>
+      </w:r>
+      <w:r>
+        <w:t xml:space="preserve"> till systemet </w:t>
+      </w:r>
+      <w:r>
+        <w:lastRenderedPageBreak/>
+        <w:t>(Account)</w:t>
+      </w:r>
+      <w:r>
+        <w:t>.</w:t>
+      </w:r>
+      <w:r>
+        <w:t xml:space="preserve"> Om jag hade fått välja så skulle jag ha implementerat denna funktion så att programmet automatiskt sparade och laddade upp information om systemets kunder vid öppning och stängning av programmet. </w:t>
+      </w:r>
+      <w:r>
+        <w:t xml:space="preserve">Ser ingen större nytta med att en användare ska manuellt behöva ladda upp denna information då det är underförstått att </w:t>
+      </w:r>
+      <w:r>
+        <w:t>denne</w:t>
+      </w:r>
+      <w:r>
+        <w:t xml:space="preserve"> vill börja där systemet avslutades och att det är ett och samma samma banksystem som avses.</w:t>
+      </w:r>
+      <w:r>
+        <w:t xml:space="preserve"> Men i och med att inlämningsuppgift 3 och 4 indikerar på att man ska ha denna valmöjlighet så implementerades detta.</w:t>
       </w:r>
     </w:p>
     <w:p>
@@ -2141,41 +2087,76 @@
         </w:numPr>
       </w:pPr>
       <w:r>
-        <w:t xml:space="preserve">Jag funderade på hur jag på bäst sätt kunde presentera </w:t>
-      </w:r>
-      <w:r>
-        <w:t xml:space="preserve">och påverka </w:t>
-      </w:r>
-      <w:r>
-        <w:t>systemets översikt i ett och samma fönster.</w:t>
+        <w:t>Inmatning från textfälten för namn och personummer hanteras i systemet endast som strängar</w:t>
+      </w:r>
+      <w:r>
+        <w:t>. D</w:t>
+      </w:r>
+      <w:r>
+        <w:t xml:space="preserve">ärmed </w:t>
+      </w:r>
+      <w:r>
+        <w:t>så kan programmet inte fallera på inmatning av tecken som ej normalt ingår i ett namn eller personnummer. T.ex. namnet ”Sa1lim%” med personnumret ”1981elva13$” var helt accepterat och kunde ej få programmet att krascha. Dock tyckte jag att detta var fult och därmed ville vägleda användaren till en mer korrekt och förståelig inmatning som i sin tur ger användaren en fin och professionell upplevelse av programmet.</w:t>
       </w:r>
       <w:r>
         <w:t xml:space="preserve"> </w:t>
       </w:r>
       <w:r>
-        <w:t>Jag hade en del idéer och fann sedan inspiration från</w:t>
+        <w:t>Pga detta så implementerade</w:t>
+      </w:r>
+      <w:r>
+        <w:t xml:space="preserve"> jag </w:t>
       </w:r>
       <w:r>
         <w:t xml:space="preserve"> </w:t>
       </w:r>
       <w:r>
-        <w:t xml:space="preserve">Dodds </w:t>
-      </w:r>
-      <w:r>
-        <w:lastRenderedPageBreak/>
-        <w:t>(”</w:t>
-      </w:r>
-      <w:r>
-        <w:t>Simple Bank in Java</w:t>
-      </w:r>
-      <w:r>
-        <w:t>”, 2011)</w:t>
-      </w:r>
-      <w:r>
-        <w:t xml:space="preserve">. Jag tyckte att denna struktur var klockren och en utmaning att försöka efterlikna och programmera. </w:t>
-      </w:r>
-      <w:r>
-        <w:t>Denna design gav mig även möjligheten att variera mina komponenter och använda mig utav JList som var en möjlighet för högre betyg.</w:t>
+        <w:t xml:space="preserve">– med hjälp av tips från nätet – </w:t>
+      </w:r>
+      <w:r>
+        <w:t xml:space="preserve">kontroller som såg till att inmatning av namn endast innehåller bokstäver och att inmatning av personnummer endast innehåller siffror och följer ett bestämt format (som inkluderar ett bindestreck). </w:t>
+      </w:r>
+      <w:r>
+        <w:t xml:space="preserve">För att förhindra oförklarliga felmeddelanden eller andra underliga beteenden så säkerställde jag även att alla </w:t>
+      </w:r>
+      <w:r>
+        <w:t>”tomrum” - som en användare kan ha råkat lägga till - filtrerades bort från strängarna.</w:t>
+      </w:r>
+      <w:r>
+        <w:t>(</w:t>
+      </w:r>
+      <w:hyperlink r:id="rId19" w:history="1">
+        <w:r>
+          <w:rPr>
+            <w:rStyle w:val="Hyperlink"/>
+          </w:rPr>
+          <w:t>https://stackoverflow.com/a/3059373</w:t>
+        </w:r>
+      </w:hyperlink>
+      <w:r>
+        <w:t xml:space="preserve">, </w:t>
+      </w:r>
+      <w:hyperlink r:id="rId20" w:history="1">
+        <w:r>
+          <w:rPr>
+            <w:rStyle w:val="Hyperlink"/>
+          </w:rPr>
+          <w:t>https://stackoverflow.com/a/40097058</w:t>
+        </w:r>
+      </w:hyperlink>
+      <w:r>
+        <w:t xml:space="preserve"> &amp; </w:t>
+      </w:r>
+      <w:hyperlink r:id="rId21" w:history="1">
+        <w:r>
+          <w:rPr>
+            <w:rStyle w:val="Hyperlink"/>
+          </w:rPr>
+          <w:t>https://stackoverflow.com/a/16035109</w:t>
+        </w:r>
+      </w:hyperlink>
+      <w:r>
+        <w:t xml:space="preserve">) </w:t>
       </w:r>
     </w:p>
     <w:p>
@@ -2187,101 +2168,41 @@
         </w:numPr>
       </w:pPr>
       <w:r>
-        <w:t xml:space="preserve">För detta GUI använde jag mig av layout managern GridLayout </w:t>
-      </w:r>
-      <w:r>
-        <w:t xml:space="preserve">för att skapa ett rutsystem på 2x2 där varje ruta är lika stor. </w:t>
-      </w:r>
-      <w:r>
-        <w:t>I varje ruta som representerar en sektion placeras en JPanel som sedan ska innehålla komponenter.</w:t>
-      </w:r>
-      <w:r>
-        <w:t xml:space="preserve"> </w:t>
-      </w:r>
-    </w:p>
-    <w:p>
-      <w:pPr>
-        <w:pStyle w:val="ListParagraph"/>
+        <w:t xml:space="preserve">Det är även värt att nämna att </w:t>
+      </w:r>
+      <w:r>
+        <w:t xml:space="preserve">programmet </w:t>
+      </w:r>
+      <w:r>
+        <w:t xml:space="preserve">tidigare har implementerat andra smarta funktioner </w:t>
+      </w:r>
+      <w:r>
+        <w:t xml:space="preserve">för att </w:t>
+      </w:r>
+      <w:r>
+        <w:t xml:space="preserve">förhindra att oväntade fel och krascher ska </w:t>
+      </w:r>
+      <w:r>
+        <w:t>uppstå. T.ex. som att man endast kan markera en kund och konto i taget, att man mer eller mindre alltid måste ha markerat en kund och ett konto för att få utföra en funktion m.m.</w:t>
+      </w:r>
+    </w:p>
+    <w:p>
+      <w:pPr>
         <w:numPr>
-          <w:ilvl w:val="1"/>
-          <w:numId w:val="6"/>
+          <w:ilvl w:val="0"/>
+          <w:numId w:val="0"/>
         </w:numPr>
       </w:pPr>
-      <w:r>
-        <w:t>För de övre två rutorna skall endast listorna (JList) vara komponenten.</w:t>
-      </w:r>
-      <w:r>
-        <w:t xml:space="preserve"> </w:t>
-      </w:r>
-      <w:r>
-        <w:t xml:space="preserve">I och med att en JPanel använder per default FlowLayout så fyllde listan inte hela denna sektion vilket jag önskade. Jag fann då tipset </w:t>
-      </w:r>
-      <w:r>
-        <w:t>av dic19 (”How to make a JList filling JPanel”, 2013)</w:t>
-      </w:r>
-      <w:r>
-        <w:t xml:space="preserve"> att man </w:t>
-      </w:r>
-      <w:r>
-        <w:t xml:space="preserve">för sin panel </w:t>
-      </w:r>
-      <w:r>
-        <w:t>kan använda layout managern BorderLayout för att en komponent ska fylla hela dess behållare.</w:t>
-      </w:r>
-      <w:r>
-        <w:t xml:space="preserve"> </w:t>
-      </w:r>
-    </w:p>
-    <w:p>
-      <w:pPr>
-        <w:pStyle w:val="ListParagraph"/>
-        <w:numPr>
-          <w:ilvl w:val="1"/>
-          <w:numId w:val="6"/>
-        </w:numPr>
-      </w:pPr>
-      <w:r>
-        <w:t xml:space="preserve">För de två nedre sektionerna/rutorna för ”Customer”- och ”Account Information” har jag använt mig av GridLayout för att bygga upp respektive rutsystem och sedan placerat dess komponenter (text fält, etiketter och knappar). Jag fann detta kraftfullt då man kan få till ett fint symmetriskt utseende där alla komponenter är lika stora och korrekt placerade. Jag använde </w:t>
-      </w:r>
-      <w:r>
-        <w:t xml:space="preserve">här </w:t>
-      </w:r>
-      <w:r>
-        <w:t xml:space="preserve">tekniken att placera tomma komponenter </w:t>
-      </w:r>
-      <w:r>
-        <w:t>– i mitt fall -</w:t>
-      </w:r>
-      <w:r>
-        <w:t xml:space="preserve"> tomma etiketter i de rutor </w:t>
-      </w:r>
-      <w:r>
-        <w:t>där</w:t>
-      </w:r>
-      <w:r>
-        <w:t xml:space="preserve"> innehåll skulle saknas. </w:t>
-      </w:r>
-      <w:r>
-        <w:t>En annan intressant detalj var att jag ansåg att ett kreditkonto bör presentera sin kreditgräns men att komponenterna för de</w:t>
-      </w:r>
-      <w:r>
-        <w:t>ss</w:t>
-      </w:r>
-      <w:r>
-        <w:t>a inte behövs vid fallet då ett sparkonto presenteras. I och med detta ville jag endast visualisera dessa två komponenter när ett kreditkonto presenteras och gömma dessa då ett sparkonto presenteras. Jag löste detta genom att alltid ha dessa två komponenter placerade i GUI:t men att gömma och visa dessa visuellt beroende på vad det är för konto som ska presenteras</w:t>
-      </w:r>
-      <w:r>
-        <w:t xml:space="preserve"> (via setVisible</w:t>
-      </w:r>
-      <w:r>
-        <w:t xml:space="preserve"> </w:t>
-      </w:r>
-      <w:r>
-        <w:t>metoden för en komponent)</w:t>
-      </w:r>
-      <w:r>
-        <w:t>.</w:t>
-      </w:r>
+    </w:p>
+    <w:p>
+      <w:pPr>
+        <w:pStyle w:val="Rubrik2"/>
+      </w:pPr>
+      <w:bookmarkStart w:id="11" w:name="_Toc536734927"/>
+      <w:r>
+        <w:t>TransactionDialog</w:t>
+      </w:r>
+      <w:bookmarkEnd w:id="11"/>
     </w:p>
     <w:p>
       <w:pPr>
@@ -2292,1554 +2213,21 @@
         </w:numPr>
       </w:pPr>
       <w:r>
-        <w:t xml:space="preserve">Jag upptäckte även att grundkoden för att bygga upp utseendet för </w:t>
-      </w:r>
-      <w:r>
-        <w:t>fönstrets</w:t>
-      </w:r>
-      <w:r>
-        <w:t xml:space="preserve"> menyer mer eller mindre </w:t>
-      </w:r>
-      <w:r>
-        <w:t>var samma som den kod som användes i välkomstfönstret. Idag skulle jag möjligen ha valt att ha ett och samma fönster för de båda men att bygga upp två separata paneler med respektive innehåll och sedan växla mellan dessa beroende på användarens val</w:t>
-      </w:r>
-      <w:r>
-        <w:t xml:space="preserve"> (likt </w:t>
-      </w:r>
-      <w:r>
-        <w:t xml:space="preserve">exemplet ”CarRegister Demo” i </w:t>
-      </w:r>
-      <w:r>
-        <w:t>föreläsningen</w:t>
-      </w:r>
-      <w:r>
-        <w:t xml:space="preserve"> ”Uppbyggnad av ett GUI”</w:t>
-      </w:r>
-      <w:r>
-        <w:t>)</w:t>
-      </w:r>
-      <w:r>
-        <w:t>. Med denna lösning skulle jag behålla gemensamma komponenter som menyerna men å andra sidan möjligen öppna upp för mycket mer kod i en och samma klass. Funderade även på om man skulle kunna placera koden för menyerna separat och sedan importera/inkludera denna på ett smart sätt i båda klasserna. Hade jag haft mer tid skulle jag lagt ned denna på att forska på vad bästa ”common practise” är för detta.</w:t>
-      </w:r>
-      <w:r>
-        <w:t xml:space="preserve"> </w:t>
-      </w:r>
-    </w:p>
-    <w:p>
-      <w:pPr>
-        <w:pStyle w:val="ListParagraph"/>
-        <w:numPr>
-          <w:ilvl w:val="0"/>
-          <w:numId w:val="6"/>
-        </w:numPr>
-      </w:pPr>
-      <w:r>
-        <w:t xml:space="preserve">En annan förbättring skulle vara att placera komponenterna för listorna i en JScrollPane komponent. Därmed förstörs eller förändras inte GUI:t beroende på hur många </w:t>
-      </w:r>
-      <w:r>
-        <w:t>element som listorna innehåller. Jag gjorde inte detta då man i denna övning troligen inte behöver lägga till så pass många kunder/konton i listorna. Dock implementerades och praktiserades detta i dialogrutan som presenterar kontons transaktioner.</w:t>
-      </w:r>
-    </w:p>
-    <w:p>
-      <w:pPr>
-        <w:pStyle w:val="ListParagraph"/>
-        <w:numPr>
-          <w:ilvl w:val="0"/>
-          <w:numId w:val="6"/>
-        </w:numPr>
-      </w:pPr>
-      <w:r>
-        <w:t xml:space="preserve">Jag fann att det blev en hel del medlemsvariabler för dessa GUI baserade klasser. Jag försökte sedan banta ned till de som endast behövde vara medlemsvariabler då de användes i olika metoder och/eller inre klasser. Detta ledde även till att jag valde att skapa knapparna i respektive metod och sedan i dess lyssnarklass extrahera </w:t>
-      </w:r>
-      <w:r>
-        <w:lastRenderedPageBreak/>
-        <w:t xml:space="preserve">knapparnas texter för att urskilja vilken knapp som har tryckts. </w:t>
-      </w:r>
-      <w:r>
-        <w:t xml:space="preserve">Detta snarare än att deklarera knapparna som medlemsvariabler. </w:t>
-      </w:r>
-      <w:r>
-        <w:t>(Fahlman, 2014)</w:t>
-      </w:r>
-    </w:p>
-    <w:p>
-      <w:pPr>
-        <w:pStyle w:val="ListParagraph"/>
-        <w:numPr>
-          <w:ilvl w:val="0"/>
-          <w:numId w:val="6"/>
-        </w:numPr>
-      </w:pPr>
-      <w:r>
-        <w:t xml:space="preserve">För att minska risken för buggar och faktumet att </w:t>
-      </w:r>
-      <w:r>
-        <w:t xml:space="preserve">systemet är uppbyggt på att man endast skall välja en kund och sedan presentera dennes konton så behövde jag begränsa möjligheten för användaren att välja fler kunder än ett i taget. Fann i samband med detta ett tips </w:t>
-      </w:r>
-      <w:r>
-        <w:t>från java2s.com (”</w:t>
-      </w:r>
-      <w:r>
-        <w:t>Setting the Selection Mode of a JList Component</w:t>
-      </w:r>
-      <w:r>
-        <w:t>”, u.å.)</w:t>
-      </w:r>
-      <w:r>
-        <w:t xml:space="preserve"> </w:t>
-      </w:r>
-      <w:r>
-        <w:t>på att</w:t>
-      </w:r>
-      <w:r>
-        <w:t xml:space="preserve"> man k</w:t>
-      </w:r>
-      <w:r>
-        <w:t xml:space="preserve">an </w:t>
-      </w:r>
-      <w:r>
-        <w:t>ställa in detta via metoden setSelectionMode</w:t>
+        <w:t>I denna klass och dialogfönster kan användaren få för sig eller råka skriva in andra tecken än siffror för önskade transaktioner</w:t>
       </w:r>
       <w:r>
         <w:t>.</w:t>
       </w:r>
       <w:r>
-        <w:t xml:space="preserve"> En annan funktion jag implementerade </w:t>
-      </w:r>
-      <w:r>
-        <w:t xml:space="preserve">för att öka användarvänligheten </w:t>
-      </w:r>
-      <w:r>
-        <w:t xml:space="preserve">var att text fälten automatiskt rensades då man t.ex. lägger till kunder så att användaren snabbt och enkelt kan utföra nästa önskade aktion. </w:t>
-      </w:r>
-      <w:r>
-        <w:t xml:space="preserve">Interaktionen förbättrades även avsevärt genom användningen av Java Swings JOptionPane dialogrutor. Dessa var mycket enkla att använda och ger ett otroligt värdefullt informationsutbyte mellan programmet och användaren. </w:t>
-      </w:r>
-    </w:p>
-    <w:p>
-      <w:pPr>
-        <w:pStyle w:val="ListParagraph"/>
-        <w:numPr>
-          <w:ilvl w:val="0"/>
-          <w:numId w:val="6"/>
-        </w:numPr>
-      </w:pPr>
-      <w:r>
-        <w:t xml:space="preserve">En annan utmaning och </w:t>
-      </w:r>
-      <w:r>
-        <w:t xml:space="preserve">problem jag stötte på var hur jag uppdaterade [JList] listorna med de [ArrayList] listor som returnerades då jag hämtade alla kunder och konton. Speciellt när [JList] listorna redan hade skapats. Jag fann att man via metoden setListData kunde uppdatera [JList] listorna i efterhand men denna metod kunde ej ta en ArrayList </w:t>
-      </w:r>
-      <w:r>
-        <w:t xml:space="preserve">som argument. Jag fann senare ett tips från </w:t>
-      </w:r>
-      <w:r>
-        <w:t>O’Dea</w:t>
-      </w:r>
-      <w:r>
-        <w:t xml:space="preserve"> </w:t>
-      </w:r>
-      <w:r>
-        <w:t>(”Java Arr</w:t>
-      </w:r>
-      <w:r>
-        <w:t>a</w:t>
-      </w:r>
-      <w:r>
-        <w:t xml:space="preserve">yList into JList”, 2010) </w:t>
-      </w:r>
-      <w:r>
-        <w:t>där han nämner att man via toArray</w:t>
-      </w:r>
-      <w:r>
-        <w:t xml:space="preserve"> </w:t>
-      </w:r>
-      <w:r>
-        <w:t>metoden kan ”packa upp” [ArrayList] listan och via detta retu</w:t>
-      </w:r>
-      <w:r>
-        <w:t>r</w:t>
-      </w:r>
-      <w:r>
-        <w:t>nera en lista av typen Objects vilket setListData-metoden tenderade att acceptera.</w:t>
-      </w:r>
-    </w:p>
-    <w:p>
-      <w:pPr>
-        <w:pStyle w:val="ListParagraph"/>
-        <w:numPr>
-          <w:ilvl w:val="0"/>
-          <w:numId w:val="6"/>
-        </w:numPr>
-      </w:pPr>
-      <w:r>
-        <w:t xml:space="preserve">I och med att jag använder mig av flera dialogrutor för att bl.a. samla input från användaren och att dessa klasser sedan behöver uppdatera bank systemets logik så började jag att fundera över hur detta skulle gå till. Då jag inte har använt mig utav någon MVC </w:t>
-      </w:r>
-      <w:r>
-        <w:t>arkitektur så övervägde jag alternativen att antingen skicka med en referens till denna OverviewWin klass eller att skicka med en referens till BankLogic klassen</w:t>
-      </w:r>
-      <w:r>
-        <w:t xml:space="preserve"> då dessa dialogrutor skapades och anropades. Jag ville dock inte skicka med en referens till själva bank systemets logik då detta är känslig data och data jag inte vill utsätta för någon manipulation. Jag ville som sagt hålla denna information och logik </w:t>
-      </w:r>
-      <w:r>
-        <w:t xml:space="preserve">så säker och felfri som möjlig. För att kontrollera detta valde jag att skapa publika metoder i denna OverviewWin klass </w:t>
-      </w:r>
-      <w:r>
-        <w:t xml:space="preserve">som </w:t>
-      </w:r>
-      <w:r>
-        <w:t>dessa övriga</w:t>
-      </w:r>
-      <w:r>
-        <w:t xml:space="preserve"> </w:t>
-      </w:r>
-      <w:r>
-        <w:t>dialog</w:t>
-      </w:r>
-      <w:r>
-        <w:t xml:space="preserve"> klasser kan anropa för att </w:t>
-      </w:r>
-      <w:r>
-        <w:t xml:space="preserve">påverka och ändra </w:t>
-      </w:r>
-      <w:r>
-        <w:t xml:space="preserve">systemet </w:t>
-      </w:r>
-      <w:r>
-        <w:t xml:space="preserve">och dess information </w:t>
-      </w:r>
-      <w:r>
-        <w:t xml:space="preserve">på ett kontrollerat </w:t>
-      </w:r>
-      <w:r>
-        <w:t xml:space="preserve">och säkert </w:t>
-      </w:r>
-      <w:r>
-        <w:t xml:space="preserve">sätt. </w:t>
-      </w:r>
-      <w:r>
-        <w:t xml:space="preserve">Förövrigt så skickades redan denna OverviewWin referens i samband med att dialogrutorna </w:t>
-      </w:r>
-      <w:r>
-        <w:t xml:space="preserve">skapades då dessa </w:t>
-      </w:r>
-      <w:r>
-        <w:t>behöver veta vilket förälderfönster de tillhör, ska centreras runt och blockera (dvs modaliteten).</w:t>
-      </w:r>
-    </w:p>
-    <w:p>
-      <w:pPr>
-        <w:pStyle w:val="ListParagraph"/>
-        <w:numPr>
-          <w:ilvl w:val="0"/>
-          <w:numId w:val="6"/>
-        </w:numPr>
-      </w:pPr>
-      <w:r>
-        <w:t xml:space="preserve">För bättre läslighet så har även privata metoder skapats och används för att återanvända och upprätthålla en strukturerad kod. </w:t>
-      </w:r>
-    </w:p>
-    <w:p>
-      <w:pPr>
-        <w:numPr>
-          <w:ilvl w:val="0"/>
-          <w:numId w:val="0"/>
-        </w:numPr>
-      </w:pPr>
-    </w:p>
-    <w:p>
-      <w:pPr>
-        <w:numPr>
-          <w:ilvl w:val="0"/>
-          <w:numId w:val="0"/>
-        </w:numPr>
-      </w:pPr>
-      <w:r>
-        <w:t>AddAccountDialog</w:t>
-      </w:r>
-      <w:r>
-        <w:t>:</w:t>
-      </w:r>
-    </w:p>
-    <w:p>
-      <w:pPr>
-        <w:pStyle w:val="ListParagraph"/>
-        <w:numPr>
-          <w:ilvl w:val="0"/>
-          <w:numId w:val="6"/>
-        </w:numPr>
-      </w:pPr>
-      <w:r>
-        <w:t>Som tidigare nämnt ville jag använda mig utav dialogrutor av diverse anledningar. I och med att jag ville ha en egen design på dessa så lät jag mina egna klasser ärva av JDialog för att sedan specialisera dessa</w:t>
-      </w:r>
-      <w:r>
-        <w:t xml:space="preserve"> enligt mina egna önskemål</w:t>
-      </w:r>
-      <w:r>
-        <w:t>.</w:t>
-      </w:r>
-      <w:r>
-        <w:t xml:space="preserve"> Jag testade faktiskt först att skapa dessa sk. pop-up fönster baserade på JFrame men fann en större utmaning främst när jag ville ställa in en modalitet som möjliggjorde att det första fönstret skulle blockeras. </w:t>
-      </w:r>
-      <w:r>
-        <w:t xml:space="preserve">Det slutade därmed med att skapa dessa fönster baserade </w:t>
-      </w:r>
-      <w:r>
-        <w:lastRenderedPageBreak/>
-        <w:t xml:space="preserve">på JDialog och det förenklade som sagt övriga funktioner som att blockera förälderfönstret och centrera dialogrutan. </w:t>
-      </w:r>
-    </w:p>
-    <w:p>
-      <w:pPr>
-        <w:pStyle w:val="ListParagraph"/>
-        <w:numPr>
-          <w:ilvl w:val="0"/>
-          <w:numId w:val="6"/>
-        </w:numPr>
-      </w:pPr>
-      <w:r>
-        <w:t xml:space="preserve">För att förenkla valet av kontotyp och </w:t>
-      </w:r>
-      <w:r>
-        <w:t xml:space="preserve">för </w:t>
-      </w:r>
-      <w:r>
-        <w:t xml:space="preserve">möjligheten att använda varierande </w:t>
-      </w:r>
-      <w:r>
-        <w:t>komponenter valde jag att använda JComboBox. Även denna komponent gör att användaren snabbare och smidigare kan interagera med programmet och bli presenterad till de valmöjligheter som finns.</w:t>
-      </w:r>
-    </w:p>
-    <w:p>
-      <w:pPr>
-        <w:pStyle w:val="ListParagraph"/>
-        <w:numPr>
-          <w:ilvl w:val="0"/>
-          <w:numId w:val="6"/>
-        </w:numPr>
-      </w:pPr>
-      <w:r>
-        <w:t xml:space="preserve">Jag funderade senare på hur man på bästa vis stängde ned fönstret om man av någon anledning inte ville fullfölja sin aktion. </w:t>
-      </w:r>
-      <w:r>
-        <w:t>F</w:t>
-      </w:r>
-      <w:r>
-        <w:t xml:space="preserve">ick </w:t>
-      </w:r>
-      <w:r>
-        <w:t>tips</w:t>
-      </w:r>
-      <w:r>
-        <w:t xml:space="preserve"> av </w:t>
-      </w:r>
-      <w:r>
-        <w:t>Aslam (”Button for closing a JDialog”, 2011)</w:t>
-      </w:r>
-      <w:r>
-        <w:t xml:space="preserve"> att anropa metoden dispose som även frigör alla resurser kopplade till fönstret.</w:t>
-      </w:r>
-    </w:p>
-    <w:p>
-      <w:pPr>
-        <w:numPr>
-          <w:ilvl w:val="0"/>
-          <w:numId w:val="0"/>
-        </w:numPr>
-      </w:pPr>
-    </w:p>
-    <w:p>
-      <w:pPr>
-        <w:numPr>
-          <w:ilvl w:val="0"/>
-          <w:numId w:val="0"/>
-        </w:numPr>
-      </w:pPr>
-      <w:r>
-        <w:t>TransactionDialog</w:t>
-      </w:r>
-    </w:p>
-    <w:p>
-      <w:pPr>
-        <w:pStyle w:val="ListParagraph"/>
-        <w:numPr>
-          <w:ilvl w:val="0"/>
-          <w:numId w:val="6"/>
-        </w:numPr>
-      </w:pPr>
-      <w:r>
-        <w:t xml:space="preserve">Jag upptäckte tidigt att detta fönster kan återanvändas för både insättningar och uttag. Jag ville därmed skapa en mer generisk klass där programmet själv kunde ange och avgöra vad det var för transaktion som skall ske och därmed påverka dess smått varierande utseende. </w:t>
-      </w:r>
-      <w:r>
-        <w:t xml:space="preserve">I och med detta skapades de publika konstanterna DEPOSIT och WITHDRAW i OverviewWin klassen och som sedan skickades med som argument till dennes konstruktor. </w:t>
-      </w:r>
-      <w:r>
-        <w:t xml:space="preserve">Detta medförde även en mer läsvänlig kod. </w:t>
-      </w:r>
-      <w:r>
-        <w:t xml:space="preserve">Beroende på vilken transaktion som angetts så ändrades titeln för fönstret och </w:t>
-      </w:r>
-      <w:r>
-        <w:t xml:space="preserve">sedan </w:t>
-      </w:r>
-      <w:r>
-        <w:t>anropades respektive metod för att utföra transaktionen.</w:t>
-      </w:r>
-    </w:p>
-    <w:p>
-      <w:pPr>
-        <w:numPr>
-          <w:ilvl w:val="0"/>
-          <w:numId w:val="0"/>
-        </w:numPr>
-      </w:pPr>
-    </w:p>
-    <w:p>
-      <w:pPr>
-        <w:numPr>
-          <w:ilvl w:val="0"/>
-          <w:numId w:val="0"/>
-        </w:numPr>
-      </w:pPr>
-      <w:r>
-        <w:t>Ändringar av tidigare skapta klasser</w:t>
-      </w:r>
-      <w:r>
-        <w:t>:</w:t>
-      </w:r>
-    </w:p>
-    <w:p>
-      <w:pPr>
-        <w:pStyle w:val="ListParagraph"/>
-        <w:numPr>
-          <w:ilvl w:val="0"/>
-          <w:numId w:val="6"/>
-        </w:numPr>
-      </w:pPr>
-      <w:r>
-        <w:t>BankLogic</w:t>
-      </w:r>
-      <w:r>
-        <w:t>:</w:t>
-      </w:r>
-    </w:p>
-    <w:p>
-      <w:pPr>
-        <w:pStyle w:val="ListParagraph"/>
-        <w:numPr>
-          <w:ilvl w:val="1"/>
-          <w:numId w:val="6"/>
-        </w:numPr>
-      </w:pPr>
-      <w:r>
-        <w:t>Metoden getAccountIds lades till för att förenkla funktionen i OverviewWin som uppdaterade konto listan med kundens existerande konton.</w:t>
-      </w:r>
-    </w:p>
-    <w:p>
-      <w:pPr>
-        <w:pStyle w:val="ListParagraph"/>
-        <w:numPr>
-          <w:ilvl w:val="1"/>
-          <w:numId w:val="6"/>
-        </w:numPr>
-      </w:pPr>
-      <w:r>
-        <w:t xml:space="preserve">I den privata metoden findCustomer så jämfördes tidigare kunders personnummer via operatorn ”==”. I och med att denna operator i fallet av två olika referenser till två olika objekt faktiskt jämför referensernas adresser och ej deras innehåll så gav det mig oväntade resultat vid körning. I och med detta och efter tips av </w:t>
-      </w:r>
-      <w:r>
-        <w:t xml:space="preserve">Panjak (”Java String Compare”, u.å.) </w:t>
-      </w:r>
-      <w:r>
-        <w:t xml:space="preserve">så </w:t>
-      </w:r>
-      <w:r>
-        <w:t>ä</w:t>
-      </w:r>
-      <w:r>
-        <w:t>ndrades detta till att använda metoden equals för att jämföra innehållet.</w:t>
-      </w:r>
-    </w:p>
-    <w:p>
-      <w:pPr>
-        <w:pStyle w:val="ListParagraph"/>
-        <w:numPr>
-          <w:ilvl w:val="1"/>
-          <w:numId w:val="6"/>
-        </w:numPr>
-      </w:pPr>
-      <w:r>
-        <w:t>Då information av stända konton nu presenterades av en dialogruta så tog jag bort skärmuskriften.</w:t>
-      </w:r>
-    </w:p>
-    <w:p>
-      <w:pPr>
-        <w:pStyle w:val="ListParagraph"/>
-        <w:numPr>
-          <w:ilvl w:val="0"/>
-          <w:numId w:val="6"/>
-        </w:numPr>
-      </w:pPr>
-      <w:r>
-        <w:t>Customer:</w:t>
-      </w:r>
-    </w:p>
-    <w:p>
-      <w:pPr>
-        <w:pStyle w:val="ListParagraph"/>
-        <w:numPr>
-          <w:ilvl w:val="1"/>
-          <w:numId w:val="6"/>
-        </w:numPr>
-      </w:pPr>
-      <w:r>
-        <w:t>I och med att jag ville presentera kreditgränsen i mitt GUI så såg jag till att lägga till denna information i strängen som returneras av metoden getAccount.</w:t>
-      </w:r>
-    </w:p>
-    <w:p>
-      <w:pPr>
-        <w:pStyle w:val="ListParagraph"/>
-        <w:numPr>
-          <w:ilvl w:val="0"/>
-          <w:numId w:val="6"/>
-        </w:numPr>
-      </w:pPr>
-      <w:r>
-        <w:t>CreditAccount:</w:t>
-      </w:r>
-    </w:p>
-    <w:p>
-      <w:pPr>
-        <w:pStyle w:val="ListParagraph"/>
-        <w:numPr>
-          <w:ilvl w:val="1"/>
-          <w:numId w:val="6"/>
-        </w:numPr>
-      </w:pPr>
-      <w:r>
-        <w:t xml:space="preserve">Lade till metoden getCreditLimit av ovan nämnda anledning. </w:t>
-      </w:r>
-    </w:p>
-    <w:p>
-      <w:pPr>
-        <w:pStyle w:val="ListParagraph"/>
-        <w:numPr>
-          <w:ilvl w:val="1"/>
-          <w:numId w:val="6"/>
-        </w:numPr>
-      </w:pPr>
-      <w:r>
-        <w:t>Namnet på kontona (även för klassen SavingsAccount) ändrades från svenska till engelska t.ex kreditkonto till Credit account då programmet parsar denna information och skriver ut denna i GUI:t som är på engelska.</w:t>
-      </w:r>
-    </w:p>
-    <w:p>
-      <w:pPr>
-        <w:numPr>
-          <w:ilvl w:val="0"/>
-          <w:numId w:val="0"/>
-        </w:numPr>
-        <w:tabs>
-          <w:tab w:val="clear" w:pos="567"/>
-          <w:tab w:val="clear" w:pos="1134"/>
-          <w:tab w:val="clear" w:pos="1701"/>
-          <w:tab w:val="clear" w:pos="2268"/>
-          <w:tab w:val="clear" w:pos="2835"/>
-          <w:tab w:val="clear" w:pos="3402"/>
-          <w:tab w:val="clear" w:pos="3969"/>
-          <w:tab w:val="clear" w:pos="4535"/>
-          <w:tab w:val="clear" w:pos="5102"/>
-          <w:tab w:val="clear" w:pos="5669"/>
-          <w:tab w:val="clear" w:pos="6236"/>
-          <w:tab w:val="clear" w:pos="6803"/>
-          <w:tab w:val="clear" w:pos="7370"/>
-          <w:tab w:val="clear" w:pos="7937"/>
-          <w:tab w:val="clear" w:pos="8504"/>
-          <w:tab w:val="clear" w:pos="9071"/>
-        </w:tabs>
-        <w:suppressAutoHyphens w:val="0"/>
-        <w:spacing w:before="0" w:after="0"/>
-        <w:rPr>
-          <w:rFonts w:ascii="Helvetica Neue UltraLight" w:hAnsi="Helvetica Neue UltraLight"/>
-          <w:spacing w:val="38"/>
-          <w:sz w:val="64"/>
-          <w:szCs w:val="20"/>
-        </w:rPr>
-      </w:pPr>
-      <w:r>
-        <w:br w:type="page"/>
-      </w:r>
-    </w:p>
-    <w:p>
-      <w:pPr>
-        <w:pStyle w:val="Heading1"/>
-      </w:pPr>
-      <w:bookmarkStart w:id="8" w:name="_Toc536479422"/>
-      <w:r>
-        <w:lastRenderedPageBreak/>
-        <w:t>Referenser</w:t>
-      </w:r>
-      <w:bookmarkEnd w:id="8"/>
-    </w:p>
-    <w:bookmarkEnd w:id="4"/>
-    <w:p>
-      <w:pPr>
-        <w:numPr>
-          <w:ilvl w:val="0"/>
-          <w:numId w:val="0"/>
-        </w:numPr>
-        <w:rPr>
-          <w:lang w:val="en-US" w:eastAsia="sv-SE"/>
-        </w:rPr>
-      </w:pPr>
-      <w:r>
-        <w:rPr>
-          <w:lang w:eastAsia="sv-SE"/>
-        </w:rPr>
-        <w:t>Fahlman, Susanne. 2014.</w:t>
-      </w:r>
-      <w:r>
-        <w:rPr>
-          <w:lang w:eastAsia="sv-SE"/>
-        </w:rPr>
-        <w:t xml:space="preserve"> </w:t>
-      </w:r>
-      <w:bookmarkStart w:id="9" w:name="_Hlk536467299"/>
-      <w:r>
-        <w:rPr>
-          <w:i/>
-          <w:lang w:eastAsia="sv-SE"/>
-        </w:rPr>
-        <w:t>”G</w:t>
-      </w:r>
-      <w:r>
-        <w:rPr>
-          <w:i/>
-          <w:lang w:eastAsia="sv-SE"/>
-        </w:rPr>
-        <w:t>rafiska användargrän</w:t>
-      </w:r>
-      <w:r>
-        <w:rPr>
-          <w:i/>
-          <w:lang w:eastAsia="sv-SE"/>
-        </w:rPr>
-        <w:t>s</w:t>
-      </w:r>
-      <w:r>
-        <w:rPr>
-          <w:i/>
-          <w:lang w:eastAsia="sv-SE"/>
-        </w:rPr>
-        <w:t>snitt</w:t>
-      </w:r>
-      <w:r>
-        <w:rPr>
-          <w:i/>
-          <w:lang w:eastAsia="sv-SE"/>
-        </w:rPr>
-        <w:t>”</w:t>
-      </w:r>
-      <w:r>
-        <w:rPr>
-          <w:lang w:eastAsia="sv-SE"/>
-        </w:rPr>
+        <w:t xml:space="preserve"> Detta ledde i sin tur till en krasch pga en sk. NumberFormatException</w:t>
+      </w:r>
+      <w:r>
         <w:t xml:space="preserve">. </w:t>
       </w:r>
-      <w:bookmarkEnd w:id="9"/>
-      <w:r>
-        <w:rPr>
-          <w:lang w:eastAsia="sv-SE"/>
-        </w:rPr>
-        <w:t xml:space="preserve">[Elektronisk]. </w:t>
-      </w:r>
-      <w:proofErr w:type="spellStart"/>
-      <w:r>
-        <w:rPr>
-          <w:lang w:val="en-US" w:eastAsia="sv-SE"/>
-        </w:rPr>
-        <w:t>Tillgänglig</w:t>
-      </w:r>
-      <w:proofErr w:type="spellEnd"/>
-      <w:r>
-        <w:rPr>
-          <w:lang w:val="en-US" w:eastAsia="sv-SE"/>
-        </w:rPr>
-        <w:t xml:space="preserve">: </w:t>
-      </w:r>
-      <w:hyperlink r:id="rId19" w:history="1">
-        <w:r>
-          <w:rPr>
-            <w:rStyle w:val="Hyperlink"/>
-            <w:lang w:val="en-US" w:eastAsia="sv-SE"/>
-          </w:rPr>
-          <w:t>https://ltu.instructure.com/courses/5339/files/807085/download</w:t>
-        </w:r>
-      </w:hyperlink>
-      <w:r>
-        <w:rPr>
-          <w:lang w:val="en-US" w:eastAsia="sv-SE"/>
-        </w:rPr>
-        <w:t xml:space="preserve"> [2019-01-28]</w:t>
-      </w:r>
-      <w:r>
-        <w:rPr>
-          <w:lang w:val="en-US" w:eastAsia="sv-SE"/>
-        </w:rPr>
-        <w:t xml:space="preserve"> </w:t>
-      </w:r>
-    </w:p>
-    <w:p>
-      <w:pPr>
-        <w:numPr>
-          <w:ilvl w:val="0"/>
-          <w:numId w:val="0"/>
-        </w:numPr>
-        <w:rPr>
-          <w:lang w:eastAsia="sv-SE"/>
-        </w:rPr>
-      </w:pPr>
-      <w:r>
-        <w:rPr>
-          <w:lang w:val="en-US" w:eastAsia="sv-SE"/>
-        </w:rPr>
-        <w:t>Oracle Java Documentation</w:t>
-      </w:r>
-      <w:r>
-        <w:rPr>
-          <w:lang w:val="en-US" w:eastAsia="sv-SE"/>
-        </w:rPr>
-        <w:t xml:space="preserve"> (</w:t>
-      </w:r>
-      <w:proofErr w:type="spellStart"/>
-      <w:r>
-        <w:rPr>
-          <w:lang w:val="en-US" w:eastAsia="sv-SE"/>
-        </w:rPr>
-        <w:t>u.å</w:t>
-      </w:r>
-      <w:proofErr w:type="spellEnd"/>
-      <w:r>
-        <w:rPr>
-          <w:lang w:val="en-US" w:eastAsia="sv-SE"/>
-        </w:rPr>
-        <w:t>)</w:t>
-      </w:r>
-      <w:proofErr w:type="gramStart"/>
-      <w:r>
-        <w:rPr>
-          <w:lang w:val="en-US" w:eastAsia="sv-SE"/>
-        </w:rPr>
-        <w:t>.</w:t>
-      </w:r>
-      <w:r>
-        <w:rPr>
-          <w:i/>
-          <w:lang w:val="en-US" w:eastAsia="sv-SE"/>
-        </w:rPr>
-        <w:t>”</w:t>
-      </w:r>
-      <w:r>
-        <w:rPr>
-          <w:i/>
-          <w:lang w:val="en-US" w:eastAsia="sv-SE"/>
-        </w:rPr>
-        <w:t>The</w:t>
-      </w:r>
-      <w:proofErr w:type="gramEnd"/>
-      <w:r>
-        <w:rPr>
-          <w:i/>
-          <w:lang w:val="en-US" w:eastAsia="sv-SE"/>
-        </w:rPr>
-        <w:t xml:space="preserve"> Java™ Tutorials - How to Use Borders</w:t>
-      </w:r>
-      <w:r>
-        <w:rPr>
-          <w:i/>
-          <w:lang w:val="en-US" w:eastAsia="sv-SE"/>
-        </w:rPr>
-        <w:t>”</w:t>
-      </w:r>
-      <w:r>
-        <w:rPr>
-          <w:lang w:val="en-US" w:eastAsia="sv-SE"/>
-        </w:rPr>
-        <w:t xml:space="preserve">. </w:t>
-      </w:r>
-      <w:r>
-        <w:rPr>
-          <w:lang w:eastAsia="sv-SE"/>
-        </w:rPr>
-        <w:t xml:space="preserve">[Elektronisk]. </w:t>
-      </w:r>
-      <w:r>
-        <w:rPr>
-          <w:lang w:eastAsia="sv-SE"/>
-        </w:rPr>
-        <w:t xml:space="preserve">Tillgänglig: </w:t>
-      </w:r>
-      <w:r>
-        <w:rPr>
-          <w:rStyle w:val="Hyperlink"/>
-        </w:rPr>
-        <w:t>https://docs.oracle.com/javase/tutorial/uiswing/components/border.html</w:t>
-      </w:r>
-      <w:r>
-        <w:rPr>
-          <w:lang w:eastAsia="sv-SE"/>
-        </w:rPr>
-        <w:t xml:space="preserve"> [201</w:t>
-      </w:r>
-      <w:r>
-        <w:rPr>
-          <w:lang w:eastAsia="sv-SE"/>
-        </w:rPr>
-        <w:t>9</w:t>
-      </w:r>
-      <w:r>
-        <w:rPr>
-          <w:lang w:eastAsia="sv-SE"/>
-        </w:rPr>
-        <w:t>-</w:t>
-      </w:r>
-      <w:r>
-        <w:rPr>
-          <w:lang w:eastAsia="sv-SE"/>
-        </w:rPr>
-        <w:t>01</w:t>
-      </w:r>
-      <w:r>
-        <w:rPr>
-          <w:lang w:eastAsia="sv-SE"/>
-        </w:rPr>
-        <w:t>-</w:t>
-      </w:r>
-      <w:r>
-        <w:rPr>
-          <w:lang w:eastAsia="sv-SE"/>
-        </w:rPr>
-        <w:t>28</w:t>
-      </w:r>
-      <w:r>
-        <w:rPr>
-          <w:lang w:eastAsia="sv-SE"/>
-        </w:rPr>
-        <w:t>].</w:t>
-      </w:r>
-    </w:p>
-    <w:p>
-      <w:pPr>
-        <w:numPr>
-          <w:ilvl w:val="0"/>
-          <w:numId w:val="0"/>
-        </w:numPr>
-      </w:pPr>
-      <w:proofErr w:type="spellStart"/>
-      <w:proofErr w:type="gramStart"/>
-      <w:r>
-        <w:rPr>
-          <w:lang w:val="en-US"/>
-        </w:rPr>
-        <w:t>A.Midany</w:t>
-      </w:r>
-      <w:proofErr w:type="spellEnd"/>
-      <w:proofErr w:type="gramEnd"/>
-      <w:r>
-        <w:rPr>
-          <w:lang w:val="en-US"/>
-        </w:rPr>
-        <w:t xml:space="preserve">. 2013. </w:t>
-      </w:r>
-      <w:r>
-        <w:rPr>
-          <w:i/>
-          <w:lang w:val="en-US"/>
-        </w:rPr>
-        <w:t>“</w:t>
-      </w:r>
-      <w:r>
-        <w:rPr>
-          <w:i/>
-          <w:lang w:val="en-US"/>
-        </w:rPr>
-        <w:t xml:space="preserve">Java Exit Button from a </w:t>
-      </w:r>
-      <w:proofErr w:type="spellStart"/>
-      <w:r>
-        <w:rPr>
-          <w:i/>
-          <w:lang w:val="en-US"/>
-        </w:rPr>
-        <w:t>MenuItem</w:t>
-      </w:r>
-      <w:proofErr w:type="spellEnd"/>
-      <w:r>
-        <w:rPr>
-          <w:i/>
-          <w:lang w:val="en-US"/>
-        </w:rPr>
-        <w:t>”</w:t>
-      </w:r>
-      <w:r>
-        <w:rPr>
-          <w:lang w:val="en-US"/>
-        </w:rPr>
-        <w:t xml:space="preserve">. </w:t>
-      </w:r>
-      <w:r>
-        <w:t xml:space="preserve">[Elektronisk]. Tillgänglig: </w:t>
-      </w:r>
-      <w:r>
-        <w:fldChar w:fldCharType="begin"/>
-      </w:r>
-      <w:r>
-        <w:instrText xml:space="preserve"> HYPERLINK "</w:instrText>
-      </w:r>
-      <w:r>
-        <w:instrText>https://stackoverflow.com/a/19764841</w:instrText>
-      </w:r>
-      <w:r>
-        <w:instrText xml:space="preserve">" </w:instrText>
-      </w:r>
-      <w:r>
-        <w:fldChar w:fldCharType="separate"/>
-      </w:r>
-      <w:r>
-        <w:rPr>
-          <w:rStyle w:val="Hyperlink"/>
-        </w:rPr>
-        <w:t>https://stackoverflow.com/a/19764841</w:t>
-      </w:r>
-      <w:r>
-        <w:fldChar w:fldCharType="end"/>
-      </w:r>
-      <w:r>
-        <w:t xml:space="preserve"> </w:t>
-      </w:r>
-      <w:r>
-        <w:t>[201</w:t>
-      </w:r>
-      <w:r>
-        <w:t>9</w:t>
-      </w:r>
-      <w:r>
-        <w:t>-</w:t>
-      </w:r>
-      <w:r>
-        <w:t>01</w:t>
-      </w:r>
-      <w:r>
-        <w:t>-</w:t>
-      </w:r>
-      <w:r>
-        <w:t>28</w:t>
-      </w:r>
-      <w:r>
-        <w:t>].</w:t>
-      </w:r>
-    </w:p>
-    <w:p>
-      <w:pPr>
-        <w:numPr>
-          <w:ilvl w:val="0"/>
-          <w:numId w:val="0"/>
-        </w:numPr>
-      </w:pPr>
-      <w:proofErr w:type="spellStart"/>
-      <w:r>
-        <w:rPr>
-          <w:lang w:val="en-US"/>
-        </w:rPr>
-        <w:t>Dodds</w:t>
-      </w:r>
-      <w:proofErr w:type="spellEnd"/>
-      <w:r>
-        <w:rPr>
-          <w:lang w:val="en-US"/>
-        </w:rPr>
-        <w:t>, Kent C</w:t>
-      </w:r>
-      <w:r>
-        <w:rPr>
-          <w:lang w:val="en-US"/>
-        </w:rPr>
-        <w:t xml:space="preserve">. 2011. </w:t>
-      </w:r>
-      <w:r>
-        <w:rPr>
-          <w:lang w:val="en-US"/>
-        </w:rPr>
-        <w:t>“</w:t>
-      </w:r>
-      <w:r>
-        <w:rPr>
-          <w:i/>
-          <w:lang w:val="en-US"/>
-        </w:rPr>
-        <w:t>Simple Bank in Java”.</w:t>
-      </w:r>
-      <w:r>
-        <w:rPr>
-          <w:lang w:val="en-US"/>
-        </w:rPr>
-        <w:t xml:space="preserve"> </w:t>
-      </w:r>
-      <w:r>
-        <w:t>[Elektronisk]. Tillgänglig:</w:t>
-      </w:r>
-      <w:r>
-        <w:t xml:space="preserve"> </w:t>
-      </w:r>
-      <w:hyperlink r:id="rId20" w:anchor="imgrc=pcaBZZeDE5ShtM" w:history="1">
-        <w:r>
-          <w:rPr>
-            <w:rStyle w:val="Hyperlink"/>
-          </w:rPr>
-          <w:t>https://www.google.se/search?q=java+gui+for+simple+bank+system&amp;rlz=1C1GCEU_svSE820SE821&amp;source=lnms&amp;tbm=isch&amp;sa=X&amp;ved=0ahUKEwj0pcTDqJbfAhWFCCwKHU3UC_kQ_AUIDigB&amp;biw=1187&amp;bih=618#imgrc=pcaBZZeDE5ShtM</w:t>
-        </w:r>
-      </w:hyperlink>
-      <w:r>
-        <w:t>:</w:t>
-      </w:r>
-      <w:r>
-        <w:t xml:space="preserve"> [2019-01-28]</w:t>
-      </w:r>
-    </w:p>
-    <w:p>
-      <w:pPr>
-        <w:numPr>
-          <w:ilvl w:val="0"/>
-          <w:numId w:val="0"/>
-        </w:numPr>
-      </w:pPr>
-      <w:r>
-        <w:rPr>
-          <w:lang w:val="en-US"/>
-        </w:rPr>
-        <w:t xml:space="preserve">Dic19, 2013. </w:t>
-      </w:r>
-      <w:proofErr w:type="gramStart"/>
-      <w:r>
-        <w:rPr>
-          <w:i/>
-          <w:lang w:val="en-US"/>
-        </w:rPr>
-        <w:t>”How</w:t>
-      </w:r>
-      <w:proofErr w:type="gramEnd"/>
-      <w:r>
-        <w:rPr>
-          <w:i/>
-          <w:lang w:val="en-US"/>
-        </w:rPr>
-        <w:t xml:space="preserve"> to make a </w:t>
-      </w:r>
-      <w:proofErr w:type="spellStart"/>
-      <w:r>
-        <w:rPr>
-          <w:i/>
-          <w:lang w:val="en-US"/>
-        </w:rPr>
-        <w:t>JList</w:t>
-      </w:r>
-      <w:proofErr w:type="spellEnd"/>
-      <w:r>
-        <w:rPr>
-          <w:i/>
-          <w:lang w:val="en-US"/>
-        </w:rPr>
-        <w:t xml:space="preserve"> filling </w:t>
-      </w:r>
-      <w:proofErr w:type="spellStart"/>
-      <w:r>
-        <w:rPr>
-          <w:i/>
-          <w:lang w:val="en-US"/>
-        </w:rPr>
-        <w:t>JPanel</w:t>
-      </w:r>
-      <w:proofErr w:type="spellEnd"/>
-      <w:r>
-        <w:rPr>
-          <w:i/>
-          <w:lang w:val="en-US"/>
-        </w:rPr>
-        <w:t>”</w:t>
-      </w:r>
-      <w:r>
-        <w:rPr>
-          <w:lang w:val="en-US"/>
-        </w:rPr>
-        <w:t xml:space="preserve">. </w:t>
-      </w:r>
-      <w:r>
-        <w:t xml:space="preserve">[Elektronisk]. </w:t>
-      </w:r>
-      <w:r>
-        <w:t xml:space="preserve">Tillgänglig: </w:t>
-      </w:r>
-      <w:r>
-        <w:rPr>
-          <w:rStyle w:val="Hyperlink"/>
-          <w:lang w:val="en-US"/>
-        </w:rPr>
-        <w:fldChar w:fldCharType="begin"/>
-      </w:r>
-      <w:r>
-        <w:rPr>
-          <w:rStyle w:val="Hyperlink"/>
-        </w:rPr>
-        <w:instrText xml:space="preserve"> HYPERLINK "https://stackoverflow.com/a/20359885" </w:instrText>
-      </w:r>
-      <w:r>
-        <w:rPr>
-          <w:rStyle w:val="Hyperlink"/>
-          <w:lang w:val="en-US"/>
-        </w:rPr>
-        <w:fldChar w:fldCharType="separate"/>
-      </w:r>
-      <w:r>
-        <w:rPr>
-          <w:rStyle w:val="Hyperlink"/>
-        </w:rPr>
-        <w:t>https://stackoverflow.com/a/20359885</w:t>
-      </w:r>
-      <w:r>
-        <w:rPr>
-          <w:rStyle w:val="Hyperlink"/>
-          <w:lang w:val="en-US"/>
-        </w:rPr>
-        <w:fldChar w:fldCharType="end"/>
-      </w:r>
-      <w:r>
-        <w:t xml:space="preserve"> [2019-01-28]</w:t>
-      </w:r>
-      <w:r>
-        <w:t xml:space="preserve"> </w:t>
-      </w:r>
-    </w:p>
-    <w:p>
-      <w:pPr>
-        <w:numPr>
-          <w:ilvl w:val="0"/>
-          <w:numId w:val="0"/>
-        </w:numPr>
-      </w:pPr>
-      <w:r>
-        <w:rPr>
-          <w:lang w:val="en-US"/>
-        </w:rPr>
-        <w:t>java2s.com</w:t>
-      </w:r>
-      <w:r>
-        <w:rPr>
-          <w:lang w:val="en-US"/>
-        </w:rPr>
-        <w:t xml:space="preserve">. </w:t>
-      </w:r>
-      <w:proofErr w:type="spellStart"/>
-      <w:r>
-        <w:rPr>
-          <w:lang w:val="en-US"/>
-        </w:rPr>
-        <w:t>u.å</w:t>
-      </w:r>
-      <w:proofErr w:type="spellEnd"/>
-      <w:r>
-        <w:rPr>
-          <w:lang w:val="en-US"/>
-        </w:rPr>
-        <w:t xml:space="preserve">. </w:t>
-      </w:r>
-      <w:r>
-        <w:rPr>
-          <w:i/>
-          <w:lang w:val="en-US"/>
-        </w:rPr>
-        <w:t>“</w:t>
-      </w:r>
-      <w:r>
-        <w:rPr>
-          <w:i/>
-          <w:lang w:val="en-US"/>
-        </w:rPr>
-        <w:t xml:space="preserve">Setting the Selection Mode of a </w:t>
-      </w:r>
-      <w:proofErr w:type="spellStart"/>
-      <w:r>
-        <w:rPr>
-          <w:i/>
-          <w:lang w:val="en-US"/>
-        </w:rPr>
-        <w:t>JList</w:t>
-      </w:r>
-      <w:proofErr w:type="spellEnd"/>
-      <w:r>
-        <w:rPr>
-          <w:i/>
-          <w:lang w:val="en-US"/>
-        </w:rPr>
-        <w:t xml:space="preserve"> Component</w:t>
-      </w:r>
-      <w:r>
-        <w:rPr>
-          <w:i/>
-          <w:lang w:val="en-US"/>
-        </w:rPr>
-        <w:t>”</w:t>
-      </w:r>
-      <w:r>
-        <w:rPr>
-          <w:lang w:val="en-US"/>
-        </w:rPr>
-        <w:t xml:space="preserve">. </w:t>
-      </w:r>
-      <w:r>
-        <w:t xml:space="preserve">[Elektronisk]. Tillgänglig: </w:t>
-      </w:r>
-      <w:r>
-        <w:rPr>
-          <w:rStyle w:val="Hyperlink"/>
-        </w:rPr>
-        <w:t>http://www.java2s.com/Tutorial/Java/0240__Swing/SettingtheSelectionModeofaJListComponent.htm</w:t>
-      </w:r>
-      <w:r>
-        <w:t xml:space="preserve"> </w:t>
-      </w:r>
-      <w:r>
-        <w:t>[201</w:t>
-      </w:r>
-      <w:r>
-        <w:t>9</w:t>
-      </w:r>
-      <w:r>
-        <w:t>-</w:t>
-      </w:r>
-      <w:r>
-        <w:t>0</w:t>
-      </w:r>
-      <w:r>
-        <w:t>1</w:t>
-      </w:r>
-      <w:r>
-        <w:t>-</w:t>
-      </w:r>
-      <w:r>
-        <w:t>28</w:t>
-      </w:r>
-      <w:r>
-        <w:t>].</w:t>
-      </w:r>
-    </w:p>
-    <w:p>
-      <w:pPr>
-        <w:numPr>
-          <w:ilvl w:val="0"/>
-          <w:numId w:val="0"/>
-        </w:numPr>
-      </w:pPr>
-      <w:r>
-        <w:rPr>
-          <w:lang w:val="en-US"/>
-        </w:rPr>
-        <w:t>O’Dea</w:t>
-      </w:r>
-      <w:r>
-        <w:rPr>
-          <w:lang w:val="en-US"/>
-        </w:rPr>
-        <w:t>, Alain.</w:t>
-      </w:r>
-      <w:r>
-        <w:rPr>
-          <w:lang w:val="en-US"/>
-        </w:rPr>
-        <w:t xml:space="preserve"> </w:t>
-      </w:r>
-      <w:r>
-        <w:rPr>
-          <w:lang w:val="en-US"/>
-        </w:rPr>
-        <w:t xml:space="preserve">2010. </w:t>
-      </w:r>
-      <w:r>
-        <w:rPr>
-          <w:i/>
-          <w:lang w:val="en-US"/>
-        </w:rPr>
-        <w:t>“</w:t>
-      </w:r>
-      <w:r>
-        <w:rPr>
-          <w:i/>
-          <w:lang w:val="en-US"/>
-        </w:rPr>
-        <w:t xml:space="preserve">Java </w:t>
-      </w:r>
-      <w:proofErr w:type="spellStart"/>
-      <w:r>
-        <w:rPr>
-          <w:i/>
-          <w:lang w:val="en-US"/>
-        </w:rPr>
-        <w:t>Arr</w:t>
-      </w:r>
-      <w:r>
-        <w:rPr>
-          <w:i/>
-          <w:lang w:val="en-US"/>
-        </w:rPr>
-        <w:t>a</w:t>
-      </w:r>
-      <w:r>
-        <w:rPr>
-          <w:i/>
-          <w:lang w:val="en-US"/>
-        </w:rPr>
-        <w:t>yList</w:t>
-      </w:r>
-      <w:proofErr w:type="spellEnd"/>
-      <w:r>
-        <w:rPr>
-          <w:i/>
-          <w:lang w:val="en-US"/>
-        </w:rPr>
-        <w:t xml:space="preserve"> into </w:t>
-      </w:r>
-      <w:proofErr w:type="spellStart"/>
-      <w:r>
-        <w:rPr>
-          <w:i/>
-          <w:lang w:val="en-US"/>
-        </w:rPr>
-        <w:t>JList</w:t>
-      </w:r>
-      <w:proofErr w:type="spellEnd"/>
-      <w:r>
-        <w:rPr>
-          <w:i/>
-          <w:lang w:val="en-US"/>
-        </w:rPr>
-        <w:t>”</w:t>
-      </w:r>
-      <w:r>
-        <w:rPr>
-          <w:lang w:val="en-US"/>
-        </w:rPr>
-        <w:t xml:space="preserve">. </w:t>
-      </w:r>
-      <w:r>
-        <w:t xml:space="preserve">[Elektronisk]. Tillgänglig: </w:t>
-      </w:r>
-      <w:r>
-        <w:rPr>
-          <w:rStyle w:val="Hyperlink"/>
-        </w:rPr>
-        <w:t>https://stackoverflow.com/a/3269560</w:t>
-      </w:r>
-      <w:r>
-        <w:t xml:space="preserve"> </w:t>
-      </w:r>
-      <w:r>
-        <w:t>[201</w:t>
-      </w:r>
-      <w:r>
-        <w:t>9</w:t>
-      </w:r>
-      <w:r>
-        <w:t>-</w:t>
-      </w:r>
-      <w:r>
-        <w:t>0</w:t>
-      </w:r>
-      <w:r>
-        <w:t>1</w:t>
-      </w:r>
-      <w:r>
-        <w:t>-</w:t>
-      </w:r>
-      <w:r>
-        <w:t>28</w:t>
-      </w:r>
-      <w:r>
-        <w:t>].</w:t>
-      </w:r>
-    </w:p>
-    <w:p>
-      <w:pPr>
-        <w:numPr>
-          <w:ilvl w:val="0"/>
-          <w:numId w:val="0"/>
-        </w:numPr>
-      </w:pPr>
-      <w:r>
-        <w:rPr>
-          <w:lang w:val="en-US"/>
-        </w:rPr>
-        <w:t>Aslam</w:t>
-      </w:r>
-      <w:r>
-        <w:rPr>
-          <w:lang w:val="en-US"/>
-        </w:rPr>
-        <w:t>, Mohammed. 2011.</w:t>
-      </w:r>
-      <w:r>
-        <w:rPr>
-          <w:lang w:val="en-US"/>
-        </w:rPr>
-        <w:t xml:space="preserve"> </w:t>
-      </w:r>
-      <w:r>
-        <w:rPr>
-          <w:i/>
-          <w:lang w:val="en-US"/>
-        </w:rPr>
-        <w:t>“</w:t>
-      </w:r>
-      <w:r>
-        <w:rPr>
-          <w:i/>
-          <w:lang w:val="en-US"/>
-        </w:rPr>
-        <w:t xml:space="preserve">Button for closing a </w:t>
-      </w:r>
-      <w:proofErr w:type="spellStart"/>
-      <w:r>
-        <w:rPr>
-          <w:i/>
-          <w:lang w:val="en-US"/>
-        </w:rPr>
-        <w:t>JDialog</w:t>
-      </w:r>
-      <w:proofErr w:type="spellEnd"/>
-      <w:r>
-        <w:rPr>
-          <w:i/>
-          <w:lang w:val="en-US"/>
-        </w:rPr>
-        <w:t>”</w:t>
-      </w:r>
-      <w:r>
-        <w:rPr>
-          <w:lang w:val="en-US"/>
-        </w:rPr>
-        <w:t xml:space="preserve">. </w:t>
-      </w:r>
-      <w:r>
-        <w:t xml:space="preserve">[Elektronisk]. Tillgänglig: </w:t>
-      </w:r>
-      <w:hyperlink r:id="rId21" w:history="1">
-        <w:r>
-          <w:rPr>
-            <w:rStyle w:val="Hyperlink"/>
-          </w:rPr>
-          <w:t>https://stackoverflow.com/a/6970105</w:t>
-        </w:r>
-      </w:hyperlink>
-      <w:r>
-        <w:t xml:space="preserve"> </w:t>
-      </w:r>
-      <w:r>
-        <w:t>[201</w:t>
-      </w:r>
-      <w:r>
-        <w:t>9</w:t>
-      </w:r>
-      <w:r>
-        <w:t>-</w:t>
-      </w:r>
-      <w:r>
-        <w:t>0</w:t>
-      </w:r>
-      <w:r>
-        <w:t>1</w:t>
-      </w:r>
-      <w:r>
-        <w:t>-</w:t>
-      </w:r>
-      <w:r>
-        <w:t>28</w:t>
-      </w:r>
-      <w:r>
-        <w:t>].</w:t>
-      </w:r>
-      <w:r>
-        <w:t xml:space="preserve"> </w:t>
-      </w:r>
-    </w:p>
-    <w:p>
-      <w:pPr>
-        <w:numPr>
-          <w:ilvl w:val="0"/>
-          <w:numId w:val="0"/>
-        </w:numPr>
-      </w:pPr>
-      <w:r>
-        <w:t>Panjak</w:t>
-      </w:r>
-      <w:r>
-        <w:t xml:space="preserve">. </w:t>
-      </w:r>
-      <w:r>
-        <w:t>u.å</w:t>
-      </w:r>
-      <w:r>
-        <w:t xml:space="preserve">. </w:t>
-      </w:r>
-      <w:r>
-        <w:rPr>
-          <w:i/>
-        </w:rPr>
-        <w:t>“</w:t>
-      </w:r>
-      <w:r>
-        <w:rPr>
-          <w:i/>
-        </w:rPr>
-        <w:t>Java String Compare</w:t>
-      </w:r>
-      <w:r>
-        <w:rPr>
-          <w:i/>
-        </w:rPr>
-        <w:t>”</w:t>
-      </w:r>
-      <w:r>
-        <w:t xml:space="preserve">. </w:t>
-      </w:r>
-      <w:r>
-        <w:t xml:space="preserve">[Elektronisk]. Tillgänglig: </w:t>
-      </w:r>
-      <w:r>
-        <w:rPr>
-          <w:rStyle w:val="Hyperlink"/>
-        </w:rPr>
-        <w:t>https://www.journaldev.com/18009/java-string-compare#java-string-comparison-using-operator</w:t>
-      </w:r>
-      <w:r>
-        <w:t xml:space="preserve"> </w:t>
-      </w:r>
-      <w:r>
-        <w:t>[201</w:t>
-      </w:r>
-      <w:r>
-        <w:t>9</w:t>
-      </w:r>
-      <w:r>
-        <w:t>-</w:t>
-      </w:r>
-      <w:r>
-        <w:t>0</w:t>
-      </w:r>
-      <w:r>
-        <w:t>1</w:t>
-      </w:r>
-      <w:r>
-        <w:t>-28</w:t>
-      </w:r>
-      <w:r>
-        <w:t>].</w:t>
-      </w:r>
+      <w:r>
+        <w:t xml:space="preserve">I och med detta så implementerade jag en try-catch struktur som skulle fånga upp denna felaktiga inmatning och sedan meddela användaren om att endast ange transaktionen med siffror. </w:t>
+      </w:r>
+      <w:bookmarkEnd w:id="3"/>
       <w:r>
         <w:t xml:space="preserve"> </w:t>
       </w:r>
@@ -4274,14 +2662,36 @@
         <w:lang w:bidi="x-none"/>
       </w:rPr>
     </w:pPr>
-    <w:fldSimple w:instr=" MERGEFIELD Organization ">
-      <w:r>
-        <w:rPr>
-          <w:noProof/>
-        </w:rPr>
-        <w:t>«Organization»</w:t>
-      </w:r>
-    </w:fldSimple>
+    <w:r>
+      <w:rPr>
+        <w:noProof/>
+      </w:rPr>
+      <w:fldChar w:fldCharType="begin"/>
+    </w:r>
+    <w:r>
+      <w:rPr>
+        <w:noProof/>
+      </w:rPr>
+      <w:instrText xml:space="preserve"> MERGEFIELD Organization </w:instrText>
+    </w:r>
+    <w:r>
+      <w:rPr>
+        <w:noProof/>
+      </w:rPr>
+      <w:fldChar w:fldCharType="separate"/>
+    </w:r>
+    <w:r>
+      <w:rPr>
+        <w:noProof/>
+      </w:rPr>
+      <w:t>«Organization»</w:t>
+    </w:r>
+    <w:r>
+      <w:rPr>
+        <w:noProof/>
+      </w:rPr>
+      <w:fldChar w:fldCharType="end"/>
+    </w:r>
   </w:p>
 </w:hdr>
 </file>
@@ -4298,14 +2708,36 @@
         <w:lang w:bidi="x-none"/>
       </w:rPr>
     </w:pPr>
-    <w:fldSimple w:instr=" MERGEFIELD Organization ">
-      <w:r>
-        <w:rPr>
-          <w:noProof/>
-        </w:rPr>
-        <w:t>«Organization»</w:t>
-      </w:r>
-    </w:fldSimple>
+    <w:r>
+      <w:rPr>
+        <w:noProof/>
+      </w:rPr>
+      <w:fldChar w:fldCharType="begin"/>
+    </w:r>
+    <w:r>
+      <w:rPr>
+        <w:noProof/>
+      </w:rPr>
+      <w:instrText xml:space="preserve"> MERGEFIELD Organization </w:instrText>
+    </w:r>
+    <w:r>
+      <w:rPr>
+        <w:noProof/>
+      </w:rPr>
+      <w:fldChar w:fldCharType="separate"/>
+    </w:r>
+    <w:r>
+      <w:rPr>
+        <w:noProof/>
+      </w:rPr>
+      <w:t>«Organization»</w:t>
+    </w:r>
+    <w:r>
+      <w:rPr>
+        <w:noProof/>
+      </w:rPr>
+      <w:fldChar w:fldCharType="end"/>
+    </w:r>
   </w:p>
 </w:hdr>
 </file>
@@ -4368,14 +2800,14 @@
                       </a:ln>
                       <a:extLst>
                         <a:ext uri="{909E8E84-426E-40dd-AFC4-6F175D3DCCD1}">
-                          <a14:hiddenFill xmlns:a14="http://schemas.microsoft.com/office/drawing/2010/main" xmlns:w="http://schemas.openxmlformats.org/wordprocessingml/2006/main" xmlns:w10="urn:schemas-microsoft-com:office:word" xmlns:v="urn:schemas-microsoft-com:vml" xmlns:o="urn:schemas-microsoft-com:office:office" xmlns:mv="urn:schemas-microsoft-com:mac:vml" xmlns:mo="http://schemas.microsoft.com/office/mac/office/2008/main" xmlns="">
+                          <a14:hiddenFill xmlns="" xmlns:mo="http://schemas.microsoft.com/office/mac/office/2008/main" xmlns:mv="urn:schemas-microsoft-com:mac:vml" xmlns:o="urn:schemas-microsoft-com:office:office" xmlns:v="urn:schemas-microsoft-com:vml" xmlns:w10="urn:schemas-microsoft-com:office:word" xmlns:w="http://schemas.openxmlformats.org/wordprocessingml/2006/main" xmlns:a14="http://schemas.microsoft.com/office/drawing/2010/main">
                             <a:solidFill>
                               <a:srgbClr val="FFFFFF"/>
                             </a:solidFill>
                           </a14:hiddenFill>
                         </a:ext>
                         <a:ext uri="{91240B29-F687-4f45-9708-019B960494DF}">
-                          <a14:hiddenLine xmlns:a14="http://schemas.microsoft.com/office/drawing/2010/main" xmlns:w="http://schemas.openxmlformats.org/wordprocessingml/2006/main" xmlns:w10="urn:schemas-microsoft-com:office:word" xmlns:v="urn:schemas-microsoft-com:vml" xmlns:o="urn:schemas-microsoft-com:office:office" xmlns:mv="urn:schemas-microsoft-com:mac:vml" xmlns:mo="http://schemas.microsoft.com/office/mac/office/2008/main" xmlns="" w="12700" cap="flat">
+                          <a14:hiddenLine xmlns="" xmlns:mo="http://schemas.microsoft.com/office/mac/office/2008/main" xmlns:mv="urn:schemas-microsoft-com:mac:vml" xmlns:o="urn:schemas-microsoft-com:office:office" xmlns:v="urn:schemas-microsoft-com:vml" xmlns:w10="urn:schemas-microsoft-com:office:word" xmlns:w="http://schemas.openxmlformats.org/wordprocessingml/2006/main" xmlns:a14="http://schemas.microsoft.com/office/drawing/2010/main" w="12700" cap="flat">
                             <a:solidFill>
                               <a:srgbClr val="000000"/>
                             </a:solidFill>
@@ -4499,13 +2931,13 @@
         <w:lang w:bidi="x-none"/>
       </w:rPr>
     </w:pPr>
-    <w:bookmarkStart w:id="1" w:name="_Hlk529255177"/>
-    <w:bookmarkStart w:id="2" w:name="_Hlk529255178"/>
+    <w:bookmarkStart w:id="0" w:name="_Hlk529255177"/>
+    <w:bookmarkStart w:id="1" w:name="_Hlk529255178"/>
     <w:r>
       <w:t>D0018D, Objektorienterad programmering i Java</w:t>
     </w:r>
+    <w:bookmarkEnd w:id="0"/>
     <w:bookmarkEnd w:id="1"/>
-    <w:bookmarkEnd w:id="2"/>
   </w:p>
 </w:hdr>
 </file>
@@ -4760,7 +3192,7 @@
   <w:abstractNum w:abstractNumId="2" w15:restartNumberingAfterBreak="0">
     <w:nsid w:val="094B24E2"/>
     <w:multiLevelType w:val="hybridMultilevel"/>
-    <w:tmpl w:val="9E42CB9E"/>
+    <w:tmpl w:val="F2C0688E"/>
     <w:lvl w:ilvl="0" w:tplc="8384C882">
       <w:start w:val="2018"/>
       <w:numFmt w:val="bullet"/>
@@ -4773,16 +3205,16 @@
         <w:rFonts w:ascii="Symbol" w:eastAsia="ヒラギノ角ゴ Pro W3" w:hAnsi="Symbol" w:cs="Times New Roman" w:hint="default"/>
       </w:rPr>
     </w:lvl>
-    <w:lvl w:ilvl="1" w:tplc="041D0003">
+    <w:lvl w:ilvl="1" w:tplc="041D000F">
       <w:start w:val="1"/>
-      <w:numFmt w:val="bullet"/>
-      <w:lvlText w:val="o"/>
+      <w:numFmt w:val="decimal"/>
+      <w:lvlText w:val="%2."/>
       <w:lvlJc w:val="left"/>
       <w:pPr>
         <w:ind w:left="1440" w:hanging="360"/>
       </w:pPr>
       <w:rPr>
-        <w:rFonts w:ascii="Courier New" w:hAnsi="Courier New" w:cs="Courier New" w:hint="default"/>
+        <w:rFonts w:hint="default"/>
       </w:rPr>
     </w:lvl>
     <w:lvl w:ilvl="2" w:tplc="041D0005" w:tentative="1">

</xml_diff>